<commit_message>
Added Data Structures site and syllabus
</commit_message>
<xml_diff>
--- a/src/site/data-structures/static/data-structures-algorithms-fall-2020.docx
+++ b/src/site/data-structures/static/data-structures-algorithms-fall-2020.docx
@@ -117,7 +117,7 @@
                 <w:szCs w:val="22"/>
                 <w:lang w:val="en-US"/>
               </w:rPr>
-              <w:t>CSE 250 (?)</w:t>
+              <w:t>PBM763</w:t>
             </w:r>
           </w:p>
         </w:tc>
@@ -352,7 +352,23 @@
                 <w:lang w:val="en-US"/>
               </w:rPr>
               <w:br/>
-              <w:t xml:space="preserve">Three 90-minute sessions; about 8 hrs of independent study time per week). </w:t>
+              <w:t>Three 90-minute sessions;</w:t>
+            </w:r>
+            <w:r>
+              <w:rPr>
+                <w:sz w:val="22"/>
+                <w:szCs w:val="22"/>
+                <w:lang w:val="en-US"/>
+              </w:rPr>
+              <w:t xml:space="preserve"> also</w:t>
+            </w:r>
+            <w:r>
+              <w:rPr>
+                <w:sz w:val="22"/>
+                <w:szCs w:val="22"/>
+                <w:lang w:val="en-US"/>
+              </w:rPr>
+              <w:t xml:space="preserve"> about 8 hrs of independent study time per week). </w:t>
             </w:r>
           </w:p>
         </w:tc>
@@ -648,7 +664,7 @@
                 <w:szCs w:val="22"/>
                 <w:lang w:val="en-US"/>
               </w:rPr>
-              <w:t xml:space="preserve"> in Year 1.)</w:t>
+              <w:t>.)</w:t>
             </w:r>
           </w:p>
         </w:tc>
@@ -878,7 +894,15 @@
           <w:szCs w:val="22"/>
           <w:lang w:val="en-US"/>
         </w:rPr>
-        <w:t xml:space="preserve"> related</w:t>
+        <w:t xml:space="preserve"> </w:t>
+      </w:r>
+      <w:r>
+        <w:rPr>
+          <w:sz w:val="22"/>
+          <w:szCs w:val="22"/>
+          <w:lang w:val="en-US"/>
+        </w:rPr>
+        <w:t>their</w:t>
       </w:r>
       <w:r>
         <w:rPr>
@@ -894,7 +918,15 @@
           <w:szCs w:val="22"/>
           <w:lang w:val="en-US"/>
         </w:rPr>
-        <w:t>They are also described in C++, a high-level programming language.</w:t>
+        <w:t>C++ is used as a high-level programming language to implement them</w:t>
+      </w:r>
+      <w:r>
+        <w:rPr>
+          <w:sz w:val="22"/>
+          <w:szCs w:val="22"/>
+          <w:lang w:val="en-US"/>
+        </w:rPr>
+        <w:t>.</w:t>
       </w:r>
       <w:r>
         <w:rPr>
@@ -910,31 +942,55 @@
           <w:szCs w:val="22"/>
           <w:lang w:val="en-US"/>
         </w:rPr>
-        <w:t xml:space="preserve">Theory topics </w:t>
-      </w:r>
-      <w:r>
-        <w:rPr>
-          <w:sz w:val="22"/>
-          <w:szCs w:val="22"/>
-          <w:lang w:val="en-US"/>
-        </w:rPr>
-        <w:t xml:space="preserve">include time-space analysis and tradeoffs in </w:t>
-      </w:r>
-      <w:r>
-        <w:rPr>
-          <w:sz w:val="22"/>
-          <w:szCs w:val="22"/>
-          <w:lang w:val="en-US"/>
-        </w:rPr>
-        <w:t>algorithm design, some patterns of algorithm design</w:t>
-      </w:r>
-      <w:r>
-        <w:rPr>
-          <w:sz w:val="22"/>
-          <w:szCs w:val="22"/>
-          <w:lang w:val="en-US"/>
-        </w:rPr>
-        <w:t xml:space="preserve"> and object-oriented development</w:t>
+        <w:t xml:space="preserve">For each family of algorithmic tasks the </w:t>
+      </w:r>
+      <w:r>
+        <w:rPr>
+          <w:sz w:val="22"/>
+          <w:szCs w:val="22"/>
+          <w:lang w:val="en-US"/>
+        </w:rPr>
+        <w:t>time-space analysis and tradeoffs</w:t>
+      </w:r>
+      <w:r>
+        <w:rPr>
+          <w:sz w:val="22"/>
+          <w:szCs w:val="22"/>
+          <w:lang w:val="en-US"/>
+        </w:rPr>
+        <w:t xml:space="preserve"> are discussed</w:t>
+      </w:r>
+      <w:r>
+        <w:rPr>
+          <w:sz w:val="22"/>
+          <w:szCs w:val="22"/>
+          <w:lang w:val="en-US"/>
+        </w:rPr>
+        <w:t xml:space="preserve">, </w:t>
+      </w:r>
+      <w:r>
+        <w:rPr>
+          <w:sz w:val="22"/>
+          <w:szCs w:val="22"/>
+          <w:lang w:val="en-US"/>
+        </w:rPr>
+        <w:t xml:space="preserve">the relevant </w:t>
+      </w:r>
+      <w:r>
+        <w:rPr>
+          <w:sz w:val="22"/>
+          <w:szCs w:val="22"/>
+          <w:lang w:val="en-US"/>
+        </w:rPr>
+        <w:t>patterns of algorithm design</w:t>
+      </w:r>
+      <w:r>
+        <w:rPr>
+          <w:sz w:val="22"/>
+          <w:szCs w:val="22"/>
+          <w:lang w:val="en-US"/>
+        </w:rPr>
+        <w:t xml:space="preserve"> are introduced</w:t>
       </w:r>
       <w:r>
         <w:rPr>
@@ -950,7 +1006,15 @@
           <w:szCs w:val="22"/>
           <w:lang w:val="en-US"/>
         </w:rPr>
-        <w:t xml:space="preserve">Basic data structures – arrays, </w:t>
+        <w:t>A</w:t>
+      </w:r>
+      <w:r>
+        <w:rPr>
+          <w:sz w:val="22"/>
+          <w:szCs w:val="22"/>
+          <w:lang w:val="en-US"/>
+        </w:rPr>
+        <w:t xml:space="preserve">rrays, </w:t>
       </w:r>
       <w:r>
         <w:rPr>
@@ -966,31 +1030,23 @@
           <w:szCs w:val="22"/>
           <w:lang w:val="en-US"/>
         </w:rPr>
-        <w:t xml:space="preserve"> and heaps</w:t>
-      </w:r>
-      <w:r>
-        <w:rPr>
-          <w:sz w:val="22"/>
-          <w:szCs w:val="22"/>
-          <w:lang w:val="en-US"/>
-        </w:rPr>
-        <w:t xml:space="preserve"> are included. Tree and</w:t>
-      </w:r>
-      <w:r>
-        <w:rPr>
-          <w:sz w:val="22"/>
-          <w:szCs w:val="22"/>
-          <w:lang w:val="en-US"/>
-        </w:rPr>
-        <w:t xml:space="preserve"> graph algo</w:t>
-      </w:r>
-      <w:r>
-        <w:rPr>
-          <w:sz w:val="22"/>
-          <w:szCs w:val="22"/>
-          <w:lang w:val="en-US"/>
-        </w:rPr>
-        <w:t xml:space="preserve">rithms and traversals, hashing, sorting, and data structures on secondary storage. </w:t>
+        <w:t xml:space="preserve"> </w:t>
+      </w:r>
+      <w:r>
+        <w:rPr>
+          <w:sz w:val="22"/>
+          <w:szCs w:val="22"/>
+          <w:lang w:val="en-US"/>
+        </w:rPr>
+        <w:t>trees, hash tables are discussed as abstract data types along with implementation alternatives</w:t>
+      </w:r>
+      <w:r>
+        <w:rPr>
+          <w:sz w:val="22"/>
+          <w:szCs w:val="22"/>
+          <w:lang w:val="en-US"/>
+        </w:rPr>
+        <w:t xml:space="preserve">. </w:t>
       </w:r>
       <w:r>
         <w:rPr>
@@ -1068,23 +1124,31 @@
           <w:szCs w:val="22"/>
           <w:lang w:val="en-US"/>
         </w:rPr>
-        <w:t>uses</w:t>
-      </w:r>
-      <w:r>
-        <w:rPr>
-          <w:sz w:val="22"/>
-          <w:szCs w:val="22"/>
-          <w:lang w:val="en-US"/>
-        </w:rPr>
-        <w:t xml:space="preserve"> the interplay between </w:t>
-      </w:r>
-      <w:r>
-        <w:rPr>
-          <w:sz w:val="22"/>
-          <w:szCs w:val="22"/>
-          <w:lang w:val="en-US"/>
-        </w:rPr>
-        <w:t>various levels of abstraction:</w:t>
+        <w:t>discusses programming tasks at</w:t>
+      </w:r>
+      <w:r>
+        <w:rPr>
+          <w:sz w:val="22"/>
+          <w:szCs w:val="22"/>
+          <w:lang w:val="en-US"/>
+        </w:rPr>
+        <w:t xml:space="preserve"> </w:t>
+      </w:r>
+      <w:r>
+        <w:rPr>
+          <w:sz w:val="22"/>
+          <w:szCs w:val="22"/>
+          <w:lang w:val="en-US"/>
+        </w:rPr>
+        <w:t>several</w:t>
+      </w:r>
+      <w:r>
+        <w:rPr>
+          <w:sz w:val="22"/>
+          <w:szCs w:val="22"/>
+          <w:lang w:val="en-US"/>
+        </w:rPr>
+        <w:t xml:space="preserve"> levels of abstraction:</w:t>
       </w:r>
       <w:r>
         <w:rPr>
@@ -1125,39 +1189,55 @@
           <w:lang w:val="en-US"/>
         </w:rPr>
         <w:lastRenderedPageBreak/>
-        <w:t xml:space="preserve">problems) translate into algorithms using certain data structures. </w:t>
-      </w:r>
-      <w:r>
-        <w:rPr>
-          <w:sz w:val="22"/>
-          <w:szCs w:val="22"/>
-          <w:lang w:val="en-US"/>
-        </w:rPr>
-        <w:t>For example,</w:t>
-      </w:r>
-      <w:r>
-        <w:rPr>
-          <w:sz w:val="22"/>
-          <w:szCs w:val="22"/>
-          <w:lang w:val="en-US"/>
-        </w:rPr>
-        <w:t xml:space="preserve"> one can translate a </w:t>
-      </w:r>
-      <w:r>
-        <w:rPr>
-          <w:sz w:val="22"/>
-          <w:szCs w:val="22"/>
-          <w:lang w:val="en-US"/>
-        </w:rPr>
-        <w:t xml:space="preserve">programming task </w:t>
-      </w:r>
-      <w:r>
-        <w:rPr>
-          <w:sz w:val="22"/>
-          <w:szCs w:val="22"/>
-          <w:lang w:val="en-US"/>
-        </w:rPr>
-        <w:t xml:space="preserve">from a human language into </w:t>
+        <w:t xml:space="preserve">problems) translate into </w:t>
+      </w:r>
+      <w:r>
+        <w:rPr>
+          <w:sz w:val="22"/>
+          <w:szCs w:val="22"/>
+          <w:lang w:val="en-US"/>
+        </w:rPr>
+        <w:t xml:space="preserve">formalized </w:t>
+      </w:r>
+      <w:r>
+        <w:rPr>
+          <w:sz w:val="22"/>
+          <w:szCs w:val="22"/>
+          <w:lang w:val="en-US"/>
+        </w:rPr>
+        <w:t xml:space="preserve">algorithms </w:t>
+      </w:r>
+      <w:r>
+        <w:rPr>
+          <w:sz w:val="22"/>
+          <w:szCs w:val="22"/>
+          <w:lang w:val="en-US"/>
+        </w:rPr>
+        <w:t>and</w:t>
+      </w:r>
+      <w:r>
+        <w:rPr>
+          <w:sz w:val="22"/>
+          <w:szCs w:val="22"/>
+          <w:lang w:val="en-US"/>
+        </w:rPr>
+        <w:t xml:space="preserve"> data structures. </w:t>
+      </w:r>
+      <w:r>
+        <w:rPr>
+          <w:sz w:val="22"/>
+          <w:szCs w:val="22"/>
+          <w:lang w:val="en-US"/>
+        </w:rPr>
+        <w:t>At this level a problem can be converted from</w:t>
+      </w:r>
+      <w:r>
+        <w:rPr>
+          <w:sz w:val="22"/>
+          <w:szCs w:val="22"/>
+          <w:lang w:val="en-US"/>
+        </w:rPr>
+        <w:t xml:space="preserve"> </w:t>
       </w:r>
       <w:r>
         <w:rPr>
@@ -1173,6 +1253,38 @@
           <w:szCs w:val="22"/>
           <w:lang w:val="en-US"/>
         </w:rPr>
+        <w:t xml:space="preserve">human language </w:t>
+      </w:r>
+      <w:r>
+        <w:rPr>
+          <w:sz w:val="22"/>
+          <w:szCs w:val="22"/>
+          <w:lang w:val="en-US"/>
+        </w:rPr>
+        <w:t>to</w:t>
+      </w:r>
+      <w:r>
+        <w:rPr>
+          <w:sz w:val="22"/>
+          <w:szCs w:val="22"/>
+          <w:lang w:val="en-US"/>
+        </w:rPr>
+        <w:t xml:space="preserve"> </w:t>
+      </w:r>
+      <w:r>
+        <w:rPr>
+          <w:sz w:val="22"/>
+          <w:szCs w:val="22"/>
+          <w:lang w:val="en-US"/>
+        </w:rPr>
+        <w:t xml:space="preserve">a </w:t>
+      </w:r>
+      <w:r>
+        <w:rPr>
+          <w:sz w:val="22"/>
+          <w:szCs w:val="22"/>
+          <w:lang w:val="en-US"/>
+        </w:rPr>
         <w:t>pseudocode</w:t>
       </w:r>
       <w:r>
@@ -1181,7 +1293,7 @@
           <w:szCs w:val="22"/>
           <w:lang w:val="en-US"/>
         </w:rPr>
-        <w:t xml:space="preserve"> of some algorithm in order to reason about its correctness and efficiency.</w:t>
+        <w:t xml:space="preserve"> to get a preliminary idea about the solution, its correctness and efficiency.</w:t>
       </w:r>
     </w:p>
     <w:p>
@@ -1237,31 +1349,47 @@
           <w:szCs w:val="22"/>
           <w:lang w:val="en-US"/>
         </w:rPr>
-        <w:t xml:space="preserve"> with a limited number of public interfaces; use object orientation to hide the implementation details from the caller of that data structure.</w:t>
-      </w:r>
-      <w:r>
-        <w:rPr>
-          <w:sz w:val="22"/>
-          <w:szCs w:val="22"/>
-          <w:lang w:val="en-US"/>
-        </w:rPr>
-        <w:t xml:space="preserve"> O</w:t>
-      </w:r>
-      <w:r>
-        <w:rPr>
-          <w:sz w:val="22"/>
-          <w:szCs w:val="22"/>
-          <w:lang w:val="en-US"/>
-        </w:rPr>
-        <w:t>nce the interfaces are known, map the abstract data types into lower-level constructs. For example, dictionary (as an abstract data type) can be implemented as a hash t</w:t>
-      </w:r>
-      <w:r>
-        <w:rPr>
-          <w:sz w:val="22"/>
-          <w:szCs w:val="22"/>
-          <w:lang w:val="en-US"/>
-        </w:rPr>
-        <w:t>able or as a binary search tree and also in some other ways.</w:t>
+        <w:t xml:space="preserve"> with </w:t>
+      </w:r>
+      <w:r>
+        <w:rPr>
+          <w:sz w:val="22"/>
+          <w:szCs w:val="22"/>
+          <w:lang w:val="en-US"/>
+        </w:rPr>
+        <w:t>certain public interfaces. At this level object orientation can serve</w:t>
+      </w:r>
+      <w:r>
+        <w:rPr>
+          <w:sz w:val="22"/>
+          <w:szCs w:val="22"/>
+          <w:lang w:val="en-US"/>
+        </w:rPr>
+        <w:t xml:space="preserve"> to </w:t>
+      </w:r>
+      <w:r>
+        <w:rPr>
+          <w:sz w:val="22"/>
+          <w:szCs w:val="22"/>
+          <w:lang w:val="en-US"/>
+        </w:rPr>
+        <w:t>separate</w:t>
+      </w:r>
+      <w:r>
+        <w:rPr>
+          <w:sz w:val="22"/>
+          <w:szCs w:val="22"/>
+          <w:lang w:val="en-US"/>
+        </w:rPr>
+        <w:t xml:space="preserve"> implementation details from </w:t>
+      </w:r>
+      <w:r>
+        <w:rPr>
+          <w:sz w:val="22"/>
+          <w:szCs w:val="22"/>
+          <w:lang w:val="en-US"/>
+        </w:rPr>
+        <w:t>the public API that is invoked from the problem domain.</w:t>
       </w:r>
     </w:p>
     <w:p>
@@ -1285,7 +1413,87 @@
           <w:szCs w:val="22"/>
           <w:lang w:val="en-US"/>
         </w:rPr>
-        <w:t>Use</w:t>
+        <w:t xml:space="preserve">Explain how to use </w:t>
+      </w:r>
+      <w:r>
+        <w:rPr>
+          <w:sz w:val="22"/>
+          <w:szCs w:val="22"/>
+          <w:lang w:val="en-US"/>
+        </w:rPr>
+        <w:t xml:space="preserve">C++ </w:t>
+      </w:r>
+      <w:r>
+        <w:rPr>
+          <w:sz w:val="22"/>
+          <w:szCs w:val="22"/>
+          <w:lang w:val="en-US"/>
+        </w:rPr>
+        <w:t xml:space="preserve">to </w:t>
+      </w:r>
+      <w:r>
+        <w:rPr>
+          <w:sz w:val="22"/>
+          <w:szCs w:val="22"/>
+          <w:lang w:val="en-US"/>
+        </w:rPr>
+        <w:t xml:space="preserve">develop a collection of software artefacts that can </w:t>
+      </w:r>
+      <w:r>
+        <w:rPr>
+          <w:sz w:val="22"/>
+          <w:szCs w:val="22"/>
+          <w:lang w:val="en-US"/>
+        </w:rPr>
+        <w:t>build a solution</w:t>
+      </w:r>
+      <w:r>
+        <w:rPr>
+          <w:sz w:val="22"/>
+          <w:szCs w:val="22"/>
+          <w:lang w:val="en-US"/>
+        </w:rPr>
+        <w:t xml:space="preserve">, using the computer hardware efficiently. </w:t>
+      </w:r>
+      <w:r>
+        <w:rPr>
+          <w:sz w:val="22"/>
+          <w:szCs w:val="22"/>
+          <w:lang w:val="en-US"/>
+        </w:rPr>
+        <w:t xml:space="preserve">At this level we </w:t>
+      </w:r>
+      <w:r>
+        <w:rPr>
+          <w:sz w:val="22"/>
+          <w:szCs w:val="22"/>
+          <w:lang w:val="en-US"/>
+        </w:rPr>
+        <w:t xml:space="preserve">learn </w:t>
+      </w:r>
+      <w:r>
+        <w:rPr>
+          <w:sz w:val="22"/>
+          <w:szCs w:val="22"/>
+          <w:lang w:val="en-US"/>
+        </w:rPr>
+        <w:t xml:space="preserve">some </w:t>
+      </w:r>
+      <w:r>
+        <w:rPr>
+          <w:sz w:val="22"/>
+          <w:szCs w:val="22"/>
+          <w:lang w:val="en-US"/>
+        </w:rPr>
+        <w:t xml:space="preserve">C++ and </w:t>
+      </w:r>
+      <w:r>
+        <w:rPr>
+          <w:sz w:val="22"/>
+          <w:szCs w:val="22"/>
+          <w:lang w:val="en-US"/>
+        </w:rPr>
+        <w:t>use</w:t>
       </w:r>
       <w:r>
         <w:rPr>
@@ -1301,77 +1509,20 @@
           <w:szCs w:val="22"/>
           <w:lang w:val="en-US"/>
         </w:rPr>
-        <w:t>constructs from</w:t>
-      </w:r>
-      <w:r>
-        <w:rPr>
-          <w:sz w:val="22"/>
-          <w:szCs w:val="22"/>
-          <w:lang w:val="en-US"/>
-        </w:rPr>
-        <w:t xml:space="preserve"> C++ </w:t>
-      </w:r>
-      <w:r>
-        <w:rPr>
-          <w:sz w:val="22"/>
-          <w:szCs w:val="22"/>
-          <w:lang w:val="en-US"/>
-        </w:rPr>
-        <w:t xml:space="preserve">to </w:t>
-      </w:r>
-      <w:r>
-        <w:rPr>
-          <w:sz w:val="22"/>
-          <w:szCs w:val="22"/>
-          <w:lang w:val="en-US"/>
-        </w:rPr>
-        <w:t xml:space="preserve">develop a collection of software artefacts that can implement all the above, using the computer hardware efficiently. For this reason, we need to learn </w:t>
-      </w:r>
-      <w:r>
-        <w:rPr>
-          <w:sz w:val="22"/>
-          <w:szCs w:val="22"/>
-          <w:lang w:val="en-US"/>
-        </w:rPr>
-        <w:t xml:space="preserve">some </w:t>
-      </w:r>
-      <w:r>
-        <w:rPr>
-          <w:sz w:val="22"/>
-          <w:szCs w:val="22"/>
-          <w:lang w:val="en-US"/>
-        </w:rPr>
-        <w:t xml:space="preserve">C++ and to </w:t>
-      </w:r>
-      <w:r>
-        <w:rPr>
-          <w:sz w:val="22"/>
-          <w:szCs w:val="22"/>
-          <w:lang w:val="en-US"/>
-        </w:rPr>
-        <w:t>use</w:t>
-      </w:r>
-      <w:r>
-        <w:rPr>
-          <w:sz w:val="22"/>
-          <w:szCs w:val="22"/>
-          <w:lang w:val="en-US"/>
-        </w:rPr>
-        <w:t xml:space="preserve"> </w:t>
-      </w:r>
-      <w:r>
-        <w:rPr>
-          <w:sz w:val="22"/>
-          <w:szCs w:val="22"/>
-          <w:lang w:val="en-US"/>
-        </w:rPr>
-        <w:t>object-orientation for the data types.</w:t>
+        <w:t xml:space="preserve">the language features judiciously – to implement some certain </w:t>
+      </w:r>
+      <w:r>
+        <w:rPr>
+          <w:sz w:val="22"/>
+          <w:szCs w:val="22"/>
+          <w:lang w:val="en-US"/>
+        </w:rPr>
+        <w:t>data types.</w:t>
       </w:r>
     </w:p>
     <w:p>
       <w:pPr>
         <w:spacing w:line="276" w:lineRule="auto"/>
-        <w:ind w:left="360"/>
         <w:jc w:val="both"/>
         <w:rPr>
           <w:sz w:val="22"/>
@@ -1379,6 +1530,14 @@
           <w:lang w:val="en-US"/>
         </w:rPr>
       </w:pPr>
+      <w:r>
+        <w:rPr>
+          <w:sz w:val="22"/>
+          <w:szCs w:val="22"/>
+          <w:lang w:val="en-US"/>
+        </w:rPr>
+        <w:t>In order to understand the consequences of choosing certain data structures, we sometimes use the built-in libraries of data structures (such as the STL library in C++), and sometimes implement basic data structures ourselves.</w:t>
+      </w:r>
     </w:p>
     <w:p>
       <w:pPr>
@@ -1641,14 +1800,6 @@
                 <w:szCs w:val="22"/>
                 <w:lang w:val="en-US"/>
               </w:rPr>
-              <w:t xml:space="preserve"> Listen and tell stories about data-structures and algorithms. Clarify concepts and misunderstandings.</w:t>
-            </w:r>
-            <w:r>
-              <w:rPr>
-                <w:sz w:val="22"/>
-                <w:szCs w:val="22"/>
-                <w:lang w:val="en-US"/>
-              </w:rPr>
               <w:t xml:space="preserve"> </w:t>
             </w:r>
             <w:r>
@@ -1657,23 +1808,47 @@
                 <w:szCs w:val="22"/>
                 <w:lang w:val="en-US"/>
               </w:rPr>
-              <w:t>Help with the</w:t>
-            </w:r>
-            <w:r>
-              <w:rPr>
-                <w:sz w:val="22"/>
-                <w:szCs w:val="22"/>
-                <w:lang w:val="en-US"/>
-              </w:rPr>
-              <w:t xml:space="preserve"> other activities, </w:t>
-            </w:r>
-            <w:r>
-              <w:rPr>
-                <w:sz w:val="22"/>
-                <w:szCs w:val="22"/>
-                <w:lang w:val="en-US"/>
-              </w:rPr>
-              <w:t>get the instant feedback from the students regarding their understanding.</w:t>
+              <w:t>Cover important</w:t>
+            </w:r>
+            <w:r>
+              <w:rPr>
+                <w:sz w:val="22"/>
+                <w:szCs w:val="22"/>
+                <w:lang w:val="en-US"/>
+              </w:rPr>
+              <w:t xml:space="preserve"> stories about data-structures and algorithms</w:t>
+            </w:r>
+            <w:r>
+              <w:rPr>
+                <w:sz w:val="22"/>
+                <w:szCs w:val="22"/>
+                <w:lang w:val="en-US"/>
+              </w:rPr>
+              <w:t>, introduce new concepts and clarify misunderstandings</w:t>
+            </w:r>
+            <w:r>
+              <w:rPr>
+                <w:sz w:val="22"/>
+                <w:szCs w:val="22"/>
+                <w:lang w:val="en-US"/>
+              </w:rPr>
+              <w:t>.</w:t>
+            </w:r>
+            <w:r>
+              <w:rPr>
+                <w:sz w:val="22"/>
+                <w:szCs w:val="22"/>
+                <w:lang w:val="en-US"/>
+              </w:rPr>
+              <w:t xml:space="preserve"> </w:t>
+            </w:r>
+            <w:r>
+              <w:rPr>
+                <w:sz w:val="22"/>
+                <w:szCs w:val="22"/>
+                <w:lang w:val="en-US"/>
+              </w:rPr>
+              <w:t>Get started with all the other activities and discuss them informally.</w:t>
             </w:r>
           </w:p>
           <w:p>
@@ -1700,7 +1875,39 @@
                 <w:szCs w:val="22"/>
                 <w:lang w:val="en-US"/>
               </w:rPr>
-              <w:t xml:space="preserve"> Instructor should limit the urge to spend the whole class time talking; topics should be well aligned to the current assignments.</w:t>
+              <w:t xml:space="preserve"> </w:t>
+            </w:r>
+            <w:r>
+              <w:rPr>
+                <w:sz w:val="22"/>
+                <w:szCs w:val="22"/>
+                <w:lang w:val="en-US"/>
+              </w:rPr>
+              <w:t>Interactivity and participation should happen</w:t>
+            </w:r>
+            <w:r>
+              <w:rPr>
+                <w:sz w:val="22"/>
+                <w:szCs w:val="22"/>
+                <w:lang w:val="en-US"/>
+              </w:rPr>
+              <w:t xml:space="preserve">; topics should </w:t>
+            </w:r>
+            <w:r>
+              <w:rPr>
+                <w:sz w:val="22"/>
+                <w:szCs w:val="22"/>
+                <w:lang w:val="en-US"/>
+              </w:rPr>
+              <w:t xml:space="preserve">appear in a logical order to align with </w:t>
+            </w:r>
+            <w:r>
+              <w:rPr>
+                <w:sz w:val="22"/>
+                <w:szCs w:val="22"/>
+                <w:lang w:val="en-US"/>
+              </w:rPr>
+              <w:t>the current assignments.</w:t>
             </w:r>
             <w:r>
               <w:rPr>
@@ -1716,7 +1923,55 @@
                 <w:szCs w:val="22"/>
                 <w:lang w:val="en-US"/>
               </w:rPr>
-              <w:t>Students could also become engaged and use the class time to make their independent coding experience more effective and meaningful.</w:t>
+              <w:t xml:space="preserve">Students </w:t>
+            </w:r>
+            <w:r>
+              <w:rPr>
+                <w:sz w:val="22"/>
+                <w:szCs w:val="22"/>
+                <w:lang w:val="en-US"/>
+              </w:rPr>
+              <w:t xml:space="preserve">should be encouraged to use their </w:t>
+            </w:r>
+            <w:r>
+              <w:rPr>
+                <w:sz w:val="22"/>
+                <w:szCs w:val="22"/>
+                <w:lang w:val="en-US"/>
+              </w:rPr>
+              <w:t xml:space="preserve">class </w:t>
+            </w:r>
+            <w:r>
+              <w:rPr>
+                <w:sz w:val="22"/>
+                <w:szCs w:val="22"/>
+                <w:lang w:val="en-US"/>
+              </w:rPr>
+              <w:t xml:space="preserve">sessions </w:t>
+            </w:r>
+            <w:r>
+              <w:rPr>
+                <w:sz w:val="22"/>
+                <w:szCs w:val="22"/>
+                <w:lang w:val="en-US"/>
+              </w:rPr>
+              <w:t>to make their</w:t>
+            </w:r>
+            <w:r>
+              <w:rPr>
+                <w:sz w:val="22"/>
+                <w:szCs w:val="22"/>
+                <w:lang w:val="en-US"/>
+              </w:rPr>
+              <w:t xml:space="preserve"> leisure/independent</w:t>
+            </w:r>
+            <w:r>
+              <w:rPr>
+                <w:sz w:val="22"/>
+                <w:szCs w:val="22"/>
+                <w:lang w:val="en-US"/>
+              </w:rPr>
+              <w:t xml:space="preserve"> coding experience more meaningful.</w:t>
             </w:r>
           </w:p>
           <w:p>
@@ -1759,7 +2014,23 @@
                 <w:szCs w:val="22"/>
                 <w:lang w:val="en-US"/>
               </w:rPr>
-              <w:t xml:space="preserve"> (should we enforce mandatory office hours, if somebody skips too many classes?)</w:t>
+              <w:t>; we can assign mandatory</w:t>
+            </w:r>
+            <w:r>
+              <w:rPr>
+                <w:sz w:val="22"/>
+                <w:szCs w:val="22"/>
+                <w:lang w:val="en-US"/>
+              </w:rPr>
+              <w:t xml:space="preserve"> office hours</w:t>
+            </w:r>
+            <w:r>
+              <w:rPr>
+                <w:sz w:val="22"/>
+                <w:szCs w:val="22"/>
+                <w:lang w:val="en-US"/>
+              </w:rPr>
+              <w:t xml:space="preserve"> for those who have fallen behind.</w:t>
             </w:r>
             <w:r>
               <w:rPr>
@@ -1768,23 +2039,38 @@
                 <w:lang w:val="en-US"/>
               </w:rPr>
               <w:br/>
-              <w:t>T</w:t>
-            </w:r>
-            <w:r>
-              <w:rPr>
-                <w:sz w:val="22"/>
-                <w:szCs w:val="22"/>
-                <w:lang w:val="en-US"/>
-              </w:rPr>
-              <w:t>hree 90-minute sessions per week</w:t>
-            </w:r>
-            <w:r>
-              <w:rPr>
-                <w:sz w:val="22"/>
-                <w:szCs w:val="22"/>
-                <w:lang w:val="en-US"/>
-              </w:rPr>
-              <w:t xml:space="preserve"> are planned</w:t>
+            </w:r>
+            <w:r>
+              <w:rPr>
+                <w:sz w:val="22"/>
+                <w:szCs w:val="22"/>
+                <w:lang w:val="en-US"/>
+              </w:rPr>
+              <w:t xml:space="preserve">The topics to be covered </w:t>
+            </w:r>
+            <w:r>
+              <w:rPr>
+                <w:sz w:val="22"/>
+                <w:szCs w:val="22"/>
+                <w:lang w:val="en-US"/>
+              </w:rPr>
+              <w:t>should be known</w:t>
+            </w:r>
+            <w:r>
+              <w:rPr>
+                <w:sz w:val="22"/>
+                <w:szCs w:val="22"/>
+                <w:lang w:val="en-US"/>
+              </w:rPr>
+              <w:t xml:space="preserve"> in advance; students are encouraged to </w:t>
+            </w:r>
+            <w:r>
+              <w:rPr>
+                <w:sz w:val="22"/>
+                <w:szCs w:val="22"/>
+                <w:lang w:val="en-US"/>
+              </w:rPr>
+              <w:t>read ahead</w:t>
             </w:r>
             <w:r>
               <w:rPr>
@@ -1808,31 +2094,23 @@
                 <w:szCs w:val="22"/>
                 <w:lang w:val="en-US"/>
               </w:rPr>
-              <w:t xml:space="preserve">The topics to be covered are known at least 1 week in advance; students are encouraged to </w:t>
-            </w:r>
-            <w:r>
-              <w:rPr>
-                <w:sz w:val="22"/>
-                <w:szCs w:val="22"/>
-                <w:lang w:val="en-US"/>
-              </w:rPr>
-              <w:t xml:space="preserve">read ahead using </w:t>
-            </w:r>
-            <w:r>
-              <w:rPr>
-                <w:sz w:val="22"/>
-                <w:szCs w:val="22"/>
-                <w:lang w:val="en-US"/>
-              </w:rPr>
-              <w:t>their textbook or other reference material.</w:t>
-            </w:r>
-            <w:r>
-              <w:rPr>
-                <w:sz w:val="22"/>
-                <w:szCs w:val="22"/>
-                <w:lang w:val="en-US"/>
-              </w:rPr>
-              <w:t xml:space="preserve"> Small assignments should take no more than 10-15 minutes.</w:t>
+              <w:t>Classroom sessions often have s</w:t>
+            </w:r>
+            <w:r>
+              <w:rPr>
+                <w:sz w:val="22"/>
+                <w:szCs w:val="22"/>
+                <w:lang w:val="en-US"/>
+              </w:rPr>
+              <w:t xml:space="preserve">mall assignments </w:t>
+            </w:r>
+            <w:r>
+              <w:rPr>
+                <w:sz w:val="22"/>
+                <w:szCs w:val="22"/>
+                <w:lang w:val="en-US"/>
+              </w:rPr>
+              <w:t>(up to 10-15 minutes from the total class time).</w:t>
             </w:r>
           </w:p>
           <w:p>
@@ -1859,39 +2137,63 @@
                 <w:szCs w:val="22"/>
                 <w:lang w:val="en-US"/>
               </w:rPr>
-              <w:t>To encourage active participation, informal polls, multiple-choice or short answer quizzes or short wr</w:t>
-            </w:r>
-            <w:r>
-              <w:rPr>
-                <w:sz w:val="22"/>
-                <w:szCs w:val="22"/>
-                <w:lang w:val="en-US"/>
-              </w:rPr>
-              <w:t xml:space="preserve">itten assignments </w:t>
-            </w:r>
-            <w:r>
-              <w:rPr>
-                <w:sz w:val="22"/>
-                <w:szCs w:val="22"/>
-                <w:lang w:val="en-US"/>
-              </w:rPr>
-              <w:t>would be offered in most classroom sessions.</w:t>
-            </w:r>
-            <w:r>
-              <w:rPr>
-                <w:sz w:val="22"/>
-                <w:szCs w:val="22"/>
-                <w:lang w:val="en-US"/>
-              </w:rPr>
-              <w:t xml:space="preserve"> </w:t>
-            </w:r>
-            <w:r>
-              <w:rPr>
-                <w:sz w:val="22"/>
-                <w:szCs w:val="22"/>
-                <w:lang w:val="en-US"/>
-              </w:rPr>
-              <w:t>Some can be graded by computer; some need human grader.</w:t>
+              <w:t xml:space="preserve">To encourage active participation, informal polls, multiple-choice or short answer quizzes </w:t>
+            </w:r>
+            <w:r>
+              <w:rPr>
+                <w:sz w:val="22"/>
+                <w:szCs w:val="22"/>
+                <w:lang w:val="en-US"/>
+              </w:rPr>
+              <w:t>can be</w:t>
+            </w:r>
+            <w:r>
+              <w:rPr>
+                <w:sz w:val="22"/>
+                <w:szCs w:val="22"/>
+                <w:lang w:val="en-US"/>
+              </w:rPr>
+              <w:t xml:space="preserve"> offered</w:t>
+            </w:r>
+            <w:r>
+              <w:rPr>
+                <w:sz w:val="22"/>
+                <w:szCs w:val="22"/>
+                <w:lang w:val="en-US"/>
+              </w:rPr>
+              <w:t xml:space="preserve">. They can be </w:t>
+            </w:r>
+            <w:r>
+              <w:rPr>
+                <w:sz w:val="22"/>
+                <w:szCs w:val="22"/>
+                <w:lang w:val="en-US"/>
+              </w:rPr>
+              <w:t xml:space="preserve">graded by </w:t>
+            </w:r>
+            <w:r>
+              <w:rPr>
+                <w:sz w:val="22"/>
+                <w:szCs w:val="22"/>
+                <w:lang w:val="en-US"/>
+              </w:rPr>
+              <w:t xml:space="preserve">a </w:t>
+            </w:r>
+            <w:r>
+              <w:rPr>
+                <w:sz w:val="22"/>
+                <w:szCs w:val="22"/>
+                <w:lang w:val="en-US"/>
+              </w:rPr>
+              <w:t>computer</w:t>
+            </w:r>
+            <w:r>
+              <w:rPr>
+                <w:sz w:val="22"/>
+                <w:szCs w:val="22"/>
+                <w:lang w:val="en-US"/>
+              </w:rPr>
+              <w:t xml:space="preserve"> or by a human; in some cases the attendance and participation counts.</w:t>
             </w:r>
           </w:p>
         </w:tc>
@@ -1930,7 +2232,23 @@
                 <w:szCs w:val="22"/>
                 <w:lang w:val="en-US"/>
               </w:rPr>
-              <w:t xml:space="preserve"> (no need for “Catchbox” equipment that might be unsafe). But instructor’s</w:t>
+              <w:t xml:space="preserve"> (no need for “Catchbox” </w:t>
+            </w:r>
+            <w:r>
+              <w:rPr>
+                <w:sz w:val="22"/>
+                <w:szCs w:val="22"/>
+                <w:lang w:val="en-US"/>
+              </w:rPr>
+              <w:t>or similar solutions</w:t>
+            </w:r>
+            <w:r>
+              <w:rPr>
+                <w:sz w:val="22"/>
+                <w:szCs w:val="22"/>
+                <w:lang w:val="en-US"/>
+              </w:rPr>
+              <w:t>). But instructor’s</w:t>
             </w:r>
             <w:r>
               <w:rPr>
@@ -1954,7 +2272,15 @@
                 <w:szCs w:val="22"/>
                 <w:lang w:val="en-US"/>
               </w:rPr>
-              <w:t>is muffled and not very clear. Could microphones and voice amplification help?</w:t>
+              <w:t>is muffled</w:t>
+            </w:r>
+            <w:r>
+              <w:rPr>
+                <w:sz w:val="22"/>
+                <w:szCs w:val="22"/>
+                <w:lang w:val="en-US"/>
+              </w:rPr>
+              <w:t>. It could be amplified.</w:t>
             </w:r>
           </w:p>
           <w:p>
@@ -2119,7 +2445,15 @@
                 <w:szCs w:val="22"/>
                 <w:lang w:val="en-US"/>
               </w:rPr>
-              <w:t>Typical in-class writing assignment (on paper) could take</w:t>
+              <w:t>I</w:t>
+            </w:r>
+            <w:r>
+              <w:rPr>
+                <w:sz w:val="22"/>
+                <w:szCs w:val="22"/>
+                <w:lang w:val="en-US"/>
+              </w:rPr>
+              <w:t>n-class writing assignment (on paper) could take</w:t>
             </w:r>
             <w:r>
               <w:rPr>
@@ -2151,7 +2485,7 @@
                 <w:szCs w:val="22"/>
                 <w:lang w:val="en-US"/>
               </w:rPr>
-              <w:t xml:space="preserve">minutes. </w:t>
+              <w:t>minutes. Allow 1-2 more minutes if done remotely and submitted electronically.</w:t>
             </w:r>
           </w:p>
           <w:p>
@@ -2185,6 +2519,14 @@
               </w:rPr>
               <w:t>Use parametrized exercises (numbers from their student ID or randomly generated)</w:t>
             </w:r>
+            <w:r>
+              <w:rPr>
+                <w:sz w:val="22"/>
+                <w:szCs w:val="22"/>
+                <w:lang w:val="en-US"/>
+              </w:rPr>
+              <w:t>.</w:t>
+            </w:r>
           </w:p>
           <w:p>
             <w:pPr>
@@ -2240,7 +2582,15 @@
                 <w:szCs w:val="22"/>
                 <w:lang w:val="en-US"/>
               </w:rPr>
-              <w:t>rticipants to ask questions, to discuss, to type their input in chat?</w:t>
+              <w:t>rticipants to ask questions, to discu</w:t>
+            </w:r>
+            <w:r>
+              <w:rPr>
+                <w:sz w:val="22"/>
+                <w:szCs w:val="22"/>
+                <w:lang w:val="en-US"/>
+              </w:rPr>
+              <w:t>ss, to type their input in chat.</w:t>
             </w:r>
           </w:p>
           <w:p>
@@ -2263,7 +2613,15 @@
                 <w:szCs w:val="22"/>
                 <w:lang w:val="en-US"/>
               </w:rPr>
-              <w:t>Splitting the class</w:t>
+              <w:t>Split</w:t>
+            </w:r>
+            <w:r>
+              <w:rPr>
+                <w:sz w:val="22"/>
+                <w:szCs w:val="22"/>
+                <w:lang w:val="en-US"/>
+              </w:rPr>
+              <w:t xml:space="preserve"> the class</w:t>
             </w:r>
             <w:r>
               <w:rPr>
@@ -2279,7 +2637,7 @@
                 <w:szCs w:val="22"/>
                 <w:lang w:val="en-US"/>
               </w:rPr>
-              <w:t>in teams?</w:t>
+              <w:t>in teams.</w:t>
             </w:r>
           </w:p>
         </w:tc>
@@ -2306,129 +2664,161 @@
                 <w:szCs w:val="22"/>
                 <w:lang w:val="en-US"/>
               </w:rPr>
+              <w:t>(2) Coding exercises in C++:</w:t>
+            </w:r>
+          </w:p>
+          <w:p>
+            <w:pPr>
+              <w:spacing w:line="276" w:lineRule="auto"/>
+              <w:rPr>
+                <w:sz w:val="22"/>
+                <w:szCs w:val="22"/>
+                <w:lang w:val="en-US"/>
+              </w:rPr>
+            </w:pPr>
+            <w:r>
+              <w:rPr>
+                <w:b/>
+                <w:sz w:val="22"/>
+                <w:szCs w:val="22"/>
+                <w:lang w:val="en-US"/>
+              </w:rPr>
+              <w:t xml:space="preserve">Objectives: </w:t>
+            </w:r>
+            <w:r>
+              <w:rPr>
+                <w:sz w:val="22"/>
+                <w:szCs w:val="22"/>
+                <w:lang w:val="en-US"/>
+              </w:rPr>
+              <w:t xml:space="preserve">New programming </w:t>
+            </w:r>
+            <w:r>
+              <w:rPr>
+                <w:sz w:val="22"/>
+                <w:szCs w:val="22"/>
+                <w:lang w:val="en-US"/>
+              </w:rPr>
+              <w:t xml:space="preserve">language </w:t>
+            </w:r>
+            <w:r>
+              <w:rPr>
+                <w:sz w:val="22"/>
+                <w:szCs w:val="22"/>
+                <w:lang w:val="en-US"/>
+              </w:rPr>
+              <w:t xml:space="preserve">like </w:t>
+            </w:r>
+            <w:r>
+              <w:rPr>
+                <w:sz w:val="22"/>
+                <w:szCs w:val="22"/>
+                <w:lang w:val="en-US"/>
+              </w:rPr>
               <w:lastRenderedPageBreak/>
-              <w:t>(2) Coding exercises in C++:</w:t>
+              <w:t xml:space="preserve">C++ deserves </w:t>
+            </w:r>
+            <w:r>
+              <w:rPr>
+                <w:sz w:val="22"/>
+                <w:szCs w:val="22"/>
+                <w:lang w:val="en-US"/>
+              </w:rPr>
+              <w:t>regular practice</w:t>
+            </w:r>
+            <w:r>
+              <w:rPr>
+                <w:sz w:val="22"/>
+                <w:szCs w:val="22"/>
+                <w:lang w:val="en-US"/>
+              </w:rPr>
+              <w:t xml:space="preserve">; </w:t>
+            </w:r>
+            <w:r>
+              <w:rPr>
+                <w:sz w:val="22"/>
+                <w:szCs w:val="22"/>
+                <w:lang w:val="en-US"/>
+              </w:rPr>
+              <w:t>it is not helpful to start immediately</w:t>
+            </w:r>
+            <w:r>
+              <w:rPr>
+                <w:sz w:val="22"/>
+                <w:szCs w:val="22"/>
+                <w:lang w:val="en-US"/>
+              </w:rPr>
+              <w:t xml:space="preserve"> with large programming projects</w:t>
+            </w:r>
+            <w:r>
+              <w:rPr>
+                <w:sz w:val="22"/>
+                <w:szCs w:val="22"/>
+                <w:lang w:val="en-US"/>
+              </w:rPr>
+              <w:t>.</w:t>
             </w:r>
           </w:p>
           <w:p>
             <w:pPr>
               <w:spacing w:line="276" w:lineRule="auto"/>
               <w:rPr>
-                <w:sz w:val="22"/>
-                <w:szCs w:val="22"/>
-                <w:lang w:val="en-US"/>
-              </w:rPr>
-            </w:pPr>
-            <w:r>
-              <w:rPr>
                 <w:b/>
                 <w:sz w:val="22"/>
                 <w:szCs w:val="22"/>
                 <w:lang w:val="en-US"/>
               </w:rPr>
-              <w:t xml:space="preserve">Objectives: </w:t>
-            </w:r>
-            <w:r>
-              <w:rPr>
-                <w:sz w:val="22"/>
-                <w:szCs w:val="22"/>
-                <w:lang w:val="en-US"/>
-              </w:rPr>
-              <w:t xml:space="preserve">New programming </w:t>
-            </w:r>
-            <w:r>
-              <w:rPr>
-                <w:sz w:val="22"/>
-                <w:szCs w:val="22"/>
-                <w:lang w:val="en-US"/>
-              </w:rPr>
-              <w:t xml:space="preserve">language (in particular, </w:t>
-            </w:r>
-            <w:r>
-              <w:rPr>
-                <w:sz w:val="22"/>
-                <w:szCs w:val="22"/>
-                <w:lang w:val="en-US"/>
-              </w:rPr>
-              <w:t xml:space="preserve">one like C++) </w:t>
-            </w:r>
-            <w:r>
-              <w:rPr>
-                <w:sz w:val="22"/>
-                <w:szCs w:val="22"/>
-                <w:lang w:val="en-US"/>
-              </w:rPr>
-              <w:t>should have regular practice</w:t>
-            </w:r>
-            <w:r>
-              <w:rPr>
-                <w:sz w:val="22"/>
-                <w:szCs w:val="22"/>
-                <w:lang w:val="en-US"/>
-              </w:rPr>
-              <w:t xml:space="preserve">; </w:t>
-            </w:r>
-            <w:r>
-              <w:rPr>
-                <w:sz w:val="22"/>
-                <w:szCs w:val="22"/>
-                <w:lang w:val="en-US"/>
-              </w:rPr>
-              <w:t>one cannot start directly with large programming projects</w:t>
-            </w:r>
-            <w:r>
-              <w:rPr>
-                <w:sz w:val="22"/>
-                <w:szCs w:val="22"/>
-                <w:lang w:val="en-US"/>
-              </w:rPr>
-              <w:t>.</w:t>
+            </w:pPr>
+            <w:r>
+              <w:rPr>
+                <w:b/>
+                <w:sz w:val="22"/>
+                <w:szCs w:val="22"/>
+                <w:lang w:val="en-US"/>
+              </w:rPr>
+              <w:t>Challenges:</w:t>
+            </w:r>
+            <w:r>
+              <w:rPr>
+                <w:sz w:val="22"/>
+                <w:szCs w:val="22"/>
+                <w:lang w:val="en-US"/>
+              </w:rPr>
+              <w:t xml:space="preserve"> There are large differences in programming experience and consequently – unpredictable drain on students’ free time. The class</w:t>
+            </w:r>
+            <w:r>
+              <w:rPr>
+                <w:sz w:val="22"/>
+                <w:szCs w:val="22"/>
+                <w:lang w:val="en-US"/>
+              </w:rPr>
+              <w:t xml:space="preserve"> is (mostly) not about </w:t>
+            </w:r>
+            <w:r>
+              <w:rPr>
+                <w:sz w:val="22"/>
+                <w:szCs w:val="22"/>
+                <w:lang w:val="en-US"/>
+              </w:rPr>
+              <w:t>C++.</w:t>
             </w:r>
           </w:p>
           <w:p>
             <w:pPr>
               <w:spacing w:line="276" w:lineRule="auto"/>
               <w:rPr>
+                <w:sz w:val="22"/>
+                <w:szCs w:val="22"/>
+                <w:lang w:val="en-US"/>
+              </w:rPr>
+            </w:pPr>
+            <w:r>
+              <w:rPr>
                 <w:b/>
                 <w:sz w:val="22"/>
                 <w:szCs w:val="22"/>
                 <w:lang w:val="en-US"/>
               </w:rPr>
-            </w:pPr>
-            <w:r>
-              <w:rPr>
-                <w:b/>
-                <w:sz w:val="22"/>
-                <w:szCs w:val="22"/>
-                <w:lang w:val="en-US"/>
-              </w:rPr>
-              <w:t>Challenges:</w:t>
-            </w:r>
-            <w:r>
-              <w:rPr>
-                <w:sz w:val="22"/>
-                <w:szCs w:val="22"/>
-                <w:lang w:val="en-US"/>
-              </w:rPr>
-              <w:t xml:space="preserve"> There are large differences in programming experience and consequently – unpredictable drain on students’ free time. The class is (mostly) not about learning C++.</w:t>
-            </w:r>
-          </w:p>
-          <w:p>
-            <w:pPr>
-              <w:spacing w:line="276" w:lineRule="auto"/>
-              <w:rPr>
-                <w:sz w:val="22"/>
-                <w:szCs w:val="22"/>
-                <w:lang w:val="en-US"/>
-              </w:rPr>
-            </w:pPr>
-            <w:r>
-              <w:rPr>
-                <w:b/>
-                <w:sz w:val="22"/>
-                <w:szCs w:val="22"/>
-                <w:lang w:val="en-US"/>
-              </w:rPr>
               <w:t xml:space="preserve">Techniques: </w:t>
             </w:r>
             <w:r>
@@ -2509,15 +2899,7 @@
                 <w:szCs w:val="22"/>
                 <w:lang w:val="en-US"/>
               </w:rPr>
-              <w:t>up</w:t>
-            </w:r>
-            <w:r>
-              <w:rPr>
-                <w:sz w:val="22"/>
-                <w:szCs w:val="22"/>
-                <w:lang w:val="en-US"/>
-              </w:rPr>
-              <w:t xml:space="preserve"> to </w:t>
+              <w:t>some 20-</w:t>
             </w:r>
             <w:r>
               <w:rPr>
@@ -2671,89 +3053,7 @@
                 <w:szCs w:val="22"/>
                 <w:lang w:val="en-US"/>
               </w:rPr>
-              <w:t>We expect that 2</w:t>
-            </w:r>
-            <w:r>
-              <w:rPr>
-                <w:sz w:val="22"/>
-                <w:szCs w:val="22"/>
-                <w:vertAlign w:val="superscript"/>
-                <w:lang w:val="en-US"/>
-              </w:rPr>
-              <w:t>nd</w:t>
-            </w:r>
-            <w:r>
-              <w:rPr>
-                <w:sz w:val="22"/>
-                <w:szCs w:val="22"/>
-                <w:lang w:val="en-US"/>
-              </w:rPr>
-              <w:t xml:space="preserve"> year BITL students can </w:t>
-            </w:r>
-            <w:r>
-              <w:rPr>
-                <w:sz w:val="22"/>
-                <w:szCs w:val="22"/>
-                <w:lang w:val="en-US"/>
-              </w:rPr>
-              <w:t xml:space="preserve">work on small coding exercises </w:t>
-            </w:r>
-            <w:r>
-              <w:rPr>
-                <w:sz w:val="22"/>
-                <w:szCs w:val="22"/>
-                <w:lang w:val="en-US"/>
-              </w:rPr>
-              <w:t>on their own</w:t>
-            </w:r>
-            <w:r>
-              <w:rPr>
-                <w:sz w:val="22"/>
-                <w:szCs w:val="22"/>
-                <w:lang w:val="en-US"/>
-              </w:rPr>
-              <w:t xml:space="preserve">. The necessary support </w:t>
-            </w:r>
-            <w:r>
-              <w:rPr>
-                <w:sz w:val="22"/>
-                <w:szCs w:val="22"/>
-                <w:lang w:val="en-US"/>
-              </w:rPr>
-              <w:t>depends</w:t>
-            </w:r>
-            <w:r>
-              <w:rPr>
-                <w:sz w:val="22"/>
-                <w:szCs w:val="22"/>
-                <w:lang w:val="en-US"/>
-              </w:rPr>
-              <w:t xml:space="preserve"> on the student</w:t>
-            </w:r>
-            <w:r>
-              <w:rPr>
-                <w:sz w:val="22"/>
-                <w:szCs w:val="22"/>
-                <w:lang w:val="en-US"/>
-              </w:rPr>
-              <w:t xml:space="preserve">. </w:t>
-            </w:r>
-          </w:p>
-          <w:p>
-            <w:pPr>
-              <w:spacing w:line="276" w:lineRule="auto"/>
-              <w:rPr>
-                <w:sz w:val="22"/>
-                <w:szCs w:val="22"/>
-                <w:lang w:val="en-US"/>
-              </w:rPr>
-            </w:pPr>
-            <w:r>
-              <w:rPr>
-                <w:sz w:val="22"/>
-                <w:szCs w:val="22"/>
-                <w:lang w:val="en-US"/>
-              </w:rPr>
+              <w:lastRenderedPageBreak/>
               <w:t>Adjustments for the remote participants:</w:t>
             </w:r>
             <w:r>
@@ -2810,63 +3110,48 @@
                 <w:szCs w:val="22"/>
                 <w:lang w:val="en-US"/>
               </w:rPr>
-              <w:t xml:space="preserve">iguration issues is going to be hard; </w:t>
-            </w:r>
-            <w:r>
-              <w:rPr>
-                <w:sz w:val="22"/>
-                <w:szCs w:val="22"/>
-                <w:lang w:val="en-US"/>
-              </w:rPr>
-              <w:t>cannot</w:t>
-            </w:r>
-            <w:r>
-              <w:rPr>
-                <w:sz w:val="22"/>
-                <w:szCs w:val="22"/>
-                <w:lang w:val="en-US"/>
-              </w:rPr>
-              <w:t xml:space="preserve"> look over </w:t>
-            </w:r>
-            <w:r>
-              <w:rPr>
-                <w:sz w:val="22"/>
-                <w:szCs w:val="22"/>
-                <w:lang w:val="en-US"/>
-              </w:rPr>
-              <w:t xml:space="preserve">anyone’s </w:t>
-            </w:r>
-            <w:r>
-              <w:rPr>
-                <w:sz w:val="22"/>
-                <w:szCs w:val="22"/>
-                <w:lang w:val="en-US"/>
-              </w:rPr>
-              <w:t xml:space="preserve">shoulder. </w:t>
-            </w:r>
-            <w:r>
-              <w:rPr>
-                <w:sz w:val="22"/>
-                <w:szCs w:val="22"/>
-                <w:lang w:val="en-US"/>
-              </w:rPr>
-              <w:t>P</w:t>
-            </w:r>
-            <w:r>
-              <w:rPr>
-                <w:sz w:val="22"/>
-                <w:szCs w:val="22"/>
-                <w:lang w:val="en-US"/>
-              </w:rPr>
-              <w:t xml:space="preserve">roblems should be resolved over email. </w:t>
-            </w:r>
-            <w:r>
-              <w:rPr>
-                <w:sz w:val="22"/>
-                <w:szCs w:val="22"/>
-                <w:lang w:val="en-US"/>
-              </w:rPr>
-              <w:t>Create</w:t>
+              <w:t xml:space="preserve">iguration issues is </w:t>
+            </w:r>
+            <w:r>
+              <w:rPr>
+                <w:sz w:val="22"/>
+                <w:szCs w:val="22"/>
+                <w:lang w:val="en-US"/>
+              </w:rPr>
+              <w:lastRenderedPageBreak/>
+              <w:t xml:space="preserve">going to be hard; </w:t>
+            </w:r>
+            <w:r>
+              <w:rPr>
+                <w:sz w:val="22"/>
+                <w:szCs w:val="22"/>
+                <w:lang w:val="en-US"/>
+              </w:rPr>
+              <w:t>looking over shoulder does not work remotely</w:t>
+            </w:r>
+            <w:r>
+              <w:rPr>
+                <w:sz w:val="22"/>
+                <w:szCs w:val="22"/>
+                <w:lang w:val="en-US"/>
+              </w:rPr>
+              <w:t xml:space="preserve">. </w:t>
+            </w:r>
+            <w:r>
+              <w:rPr>
+                <w:sz w:val="22"/>
+                <w:szCs w:val="22"/>
+                <w:lang w:val="en-US"/>
+              </w:rPr>
+              <w:t>We should c</w:t>
+            </w:r>
+            <w:r>
+              <w:rPr>
+                <w:sz w:val="22"/>
+                <w:szCs w:val="22"/>
+                <w:lang w:val="en-US"/>
+              </w:rPr>
+              <w:t>reate</w:t>
             </w:r>
             <w:r>
               <w:rPr>
@@ -2946,7 +3231,31 @@
                 <w:szCs w:val="22"/>
                 <w:lang w:val="en-US"/>
               </w:rPr>
-              <w:t>Walk-throughs for key technical skills (using a debugger? using a Makefile configuration?) – where every participant follows some procedure and we ensure that everyone can perform some activity?</w:t>
+              <w:t>Walk-throughs for key tec</w:t>
+            </w:r>
+            <w:r>
+              <w:rPr>
+                <w:sz w:val="22"/>
+                <w:szCs w:val="22"/>
+                <w:lang w:val="en-US"/>
+              </w:rPr>
+              <w:t>hnical skills (using a debugger; creating using a Makefile configuration</w:t>
+            </w:r>
+            <w:r>
+              <w:rPr>
+                <w:sz w:val="22"/>
+                <w:szCs w:val="22"/>
+                <w:lang w:val="en-US"/>
+              </w:rPr>
+              <w:t>) – where every participant follows some procedure and we ensure that eve</w:t>
+            </w:r>
+            <w:r>
+              <w:rPr>
+                <w:sz w:val="22"/>
+                <w:szCs w:val="22"/>
+                <w:lang w:val="en-US"/>
+              </w:rPr>
+              <w:t>ryone can perform some activity.</w:t>
             </w:r>
           </w:p>
         </w:tc>
@@ -2973,6 +3282,7 @@
                 <w:szCs w:val="22"/>
                 <w:lang w:val="en-US"/>
               </w:rPr>
+              <w:lastRenderedPageBreak/>
               <w:t xml:space="preserve">(3) </w:t>
             </w:r>
             <w:r>
@@ -3076,6 +3386,7 @@
             </w:r>
             <w:r>
               <w:rPr>
+                <w:b/>
                 <w:sz w:val="22"/>
                 <w:szCs w:val="22"/>
                 <w:lang w:val="en-US"/>
@@ -3088,7 +3399,103 @@
                 <w:szCs w:val="22"/>
                 <w:lang w:val="en-US"/>
               </w:rPr>
-              <w:t xml:space="preserve">Every problem starts as a reading comprehension exercise – checking the ability to elicit information that is needed for the algorithmic model. Samples of input and output data should ensure that there is no ambiguity regarding the expected result. </w:t>
+              <w:t>A</w:t>
+            </w:r>
+            <w:r>
+              <w:rPr>
+                <w:sz w:val="22"/>
+                <w:szCs w:val="22"/>
+                <w:lang w:val="en-US"/>
+              </w:rPr>
+              <w:t xml:space="preserve"> </w:t>
+            </w:r>
+            <w:r>
+              <w:rPr>
+                <w:sz w:val="22"/>
+                <w:szCs w:val="22"/>
+                <w:lang w:val="en-US"/>
+              </w:rPr>
+              <w:t>programming problem</w:t>
+            </w:r>
+            <w:r>
+              <w:rPr>
+                <w:sz w:val="22"/>
+                <w:szCs w:val="22"/>
+                <w:lang w:val="en-US"/>
+              </w:rPr>
+              <w:t xml:space="preserve"> </w:t>
+            </w:r>
+            <w:r>
+              <w:rPr>
+                <w:sz w:val="22"/>
+                <w:szCs w:val="22"/>
+                <w:lang w:val="en-US"/>
+              </w:rPr>
+              <w:t>is explained as a real-world task; the abstractions needed for the</w:t>
+            </w:r>
+            <w:r>
+              <w:rPr>
+                <w:sz w:val="22"/>
+                <w:szCs w:val="22"/>
+                <w:lang w:val="en-US"/>
+              </w:rPr>
+              <w:t xml:space="preserve"> algorithmic model</w:t>
+            </w:r>
+            <w:r>
+              <w:rPr>
+                <w:sz w:val="22"/>
+                <w:szCs w:val="22"/>
+                <w:lang w:val="en-US"/>
+              </w:rPr>
+              <w:t xml:space="preserve"> are </w:t>
+            </w:r>
+            <w:r>
+              <w:rPr>
+                <w:sz w:val="22"/>
+                <w:szCs w:val="22"/>
+                <w:lang w:val="en-US"/>
+              </w:rPr>
+              <w:t>applied</w:t>
+            </w:r>
+            <w:r>
+              <w:rPr>
+                <w:sz w:val="22"/>
+                <w:szCs w:val="22"/>
+                <w:lang w:val="en-US"/>
+              </w:rPr>
+              <w:t xml:space="preserve"> by the students</w:t>
+            </w:r>
+            <w:r>
+              <w:rPr>
+                <w:sz w:val="22"/>
+                <w:szCs w:val="22"/>
+                <w:lang w:val="en-US"/>
+              </w:rPr>
+              <w:t>. I</w:t>
+            </w:r>
+            <w:r>
+              <w:rPr>
+                <w:sz w:val="22"/>
+                <w:szCs w:val="22"/>
+                <w:lang w:val="en-US"/>
+              </w:rPr>
+              <w:t xml:space="preserve">nput and output data </w:t>
+            </w:r>
+            <w:r>
+              <w:rPr>
+                <w:sz w:val="22"/>
+                <w:szCs w:val="22"/>
+                <w:lang w:val="en-US"/>
+              </w:rPr>
+              <w:t>samples</w:t>
+            </w:r>
+            <w:r>
+              <w:rPr>
+                <w:sz w:val="22"/>
+                <w:szCs w:val="22"/>
+                <w:lang w:val="en-US"/>
+              </w:rPr>
+              <w:t xml:space="preserve"> ensure that there is no ambiguity. </w:t>
             </w:r>
             <w:r>
               <w:rPr>
@@ -3097,16 +3504,71 @@
                 <w:lang w:val="en-US"/>
               </w:rPr>
               <w:br/>
-              <w:t xml:space="preserve">For some programming problems two-fold test cases and also two-fold submission dates may be introduced. The first one is meant to achieve the basic functionality; the second one – to </w:t>
-            </w:r>
-            <w:r>
-              <w:rPr>
-                <w:sz w:val="22"/>
-                <w:szCs w:val="22"/>
-                <w:lang w:val="en-US"/>
-              </w:rPr>
-              <w:lastRenderedPageBreak/>
-              <w:t>ensure the algorithm that has robust behavior for large input data (and uses algorithms with reasonably good asymptotic complexity).</w:t>
+              <w:t xml:space="preserve">For some programming problems </w:t>
+            </w:r>
+            <w:r>
+              <w:rPr>
+                <w:sz w:val="22"/>
+                <w:szCs w:val="22"/>
+                <w:lang w:val="en-US"/>
+              </w:rPr>
+              <w:t>two separate submissions may</w:t>
+            </w:r>
+            <w:r>
+              <w:rPr>
+                <w:sz w:val="22"/>
+                <w:szCs w:val="22"/>
+                <w:lang w:val="en-US"/>
+              </w:rPr>
+              <w:t xml:space="preserve"> be introduced</w:t>
+            </w:r>
+            <w:r>
+              <w:rPr>
+                <w:sz w:val="22"/>
+                <w:szCs w:val="22"/>
+                <w:lang w:val="en-US"/>
+              </w:rPr>
+              <w:t xml:space="preserve"> – the first one ensures some</w:t>
+            </w:r>
+            <w:r>
+              <w:rPr>
+                <w:sz w:val="22"/>
+                <w:szCs w:val="22"/>
+                <w:lang w:val="en-US"/>
+              </w:rPr>
+              <w:t xml:space="preserve"> basic functionality; </w:t>
+            </w:r>
+            <w:r>
+              <w:rPr>
+                <w:sz w:val="22"/>
+                <w:szCs w:val="22"/>
+                <w:lang w:val="en-US"/>
+              </w:rPr>
+              <w:t>the next one – focuses on</w:t>
+            </w:r>
+            <w:r>
+              <w:rPr>
+                <w:sz w:val="22"/>
+                <w:szCs w:val="22"/>
+                <w:lang w:val="en-US"/>
+              </w:rPr>
+              <w:t xml:space="preserve"> behavior for large input data</w:t>
+            </w:r>
+            <w:r>
+              <w:rPr>
+                <w:sz w:val="22"/>
+                <w:szCs w:val="22"/>
+                <w:lang w:val="en-US"/>
+              </w:rPr>
+              <w:t xml:space="preserve"> and reasonable performance</w:t>
+            </w:r>
+            <w:r>
+              <w:rPr>
+                <w:sz w:val="22"/>
+                <w:szCs w:val="22"/>
+                <w:lang w:val="en-US"/>
+              </w:rPr>
+              <w:t>.</w:t>
             </w:r>
           </w:p>
           <w:p>
@@ -3125,6 +3587,7 @@
             </w:pPr>
             <w:r>
               <w:rPr>
+                <w:b/>
                 <w:sz w:val="22"/>
                 <w:szCs w:val="22"/>
                 <w:lang w:val="en-US"/>
@@ -3133,6 +3596,7 @@
             </w:r>
             <w:r>
               <w:rPr>
+                <w:b/>
                 <w:sz w:val="22"/>
                 <w:szCs w:val="22"/>
                 <w:lang w:val="en-US"/>
@@ -3141,11 +3605,20 @@
             </w:r>
             <w:r>
               <w:rPr>
-                <w:sz w:val="22"/>
-                <w:szCs w:val="22"/>
-                <w:lang w:val="en-US"/>
-              </w:rPr>
-              <w:t xml:space="preserve">problem: Use the built-in STL library </w:t>
+                <w:b/>
+                <w:sz w:val="22"/>
+                <w:szCs w:val="22"/>
+                <w:lang w:val="en-US"/>
+              </w:rPr>
+              <w:t xml:space="preserve">problem: </w:t>
+            </w:r>
+            <w:r>
+              <w:rPr>
+                <w:sz w:val="22"/>
+                <w:szCs w:val="22"/>
+                <w:lang w:val="en-US"/>
+              </w:rPr>
+              <w:t xml:space="preserve">Use the built-in STL library </w:t>
             </w:r>
             <w:r>
               <w:rPr>
@@ -3172,6 +3645,7 @@
             </w:pPr>
             <w:r>
               <w:rPr>
+                <w:b/>
                 <w:sz w:val="22"/>
                 <w:szCs w:val="22"/>
                 <w:lang w:val="en-US"/>
@@ -3180,14 +3654,34 @@
             </w:r>
             <w:r>
               <w:rPr>
-                <w:sz w:val="22"/>
-                <w:szCs w:val="22"/>
-                <w:lang w:val="en-US"/>
-              </w:rPr>
-              <w:t xml:space="preserve"> from the scratch</w:t>
-            </w:r>
-            <w:r>
-              <w:rPr>
+                <w:b/>
+                <w:sz w:val="22"/>
+                <w:szCs w:val="22"/>
+                <w:lang w:val="en-US"/>
+              </w:rPr>
+              <w:t xml:space="preserve"> </w:t>
+            </w:r>
+            <w:r>
+              <w:rPr>
+                <w:b/>
+                <w:sz w:val="22"/>
+                <w:szCs w:val="22"/>
+                <w:lang w:val="en-US"/>
+              </w:rPr>
+              <w:t xml:space="preserve">built </w:t>
+            </w:r>
+            <w:r>
+              <w:rPr>
+                <w:b/>
+                <w:sz w:val="22"/>
+                <w:szCs w:val="22"/>
+                <w:lang w:val="en-US"/>
+              </w:rPr>
+              <w:t>from the scratch</w:t>
+            </w:r>
+            <w:r>
+              <w:rPr>
+                <w:b/>
                 <w:sz w:val="22"/>
                 <w:szCs w:val="22"/>
                 <w:lang w:val="en-US"/>
@@ -3196,6 +3690,7 @@
             </w:r>
             <w:r>
               <w:rPr>
+                <w:b/>
                 <w:sz w:val="22"/>
                 <w:szCs w:val="22"/>
                 <w:lang w:val="en-US"/>
@@ -3207,7 +3702,15 @@
                 <w:sz w:val="22"/>
                 <w:szCs w:val="22"/>
               </w:rPr>
-              <w:t xml:space="preserve">Use only the I/O libraries and implement all the needed data structures </w:t>
+              <w:t xml:space="preserve">Use only the I/O libraries and implement all the </w:t>
+            </w:r>
+            <w:r>
+              <w:rPr>
+                <w:sz w:val="22"/>
+                <w:szCs w:val="22"/>
+              </w:rPr>
+              <w:lastRenderedPageBreak/>
+              <w:t xml:space="preserve">needed data structures </w:t>
             </w:r>
             <w:r>
               <w:rPr>
@@ -3234,6 +3737,7 @@
             </w:pPr>
             <w:r>
               <w:rPr>
+                <w:b/>
                 <w:sz w:val="22"/>
                 <w:szCs w:val="22"/>
                 <w:lang w:val="en-US"/>
@@ -3242,6 +3746,7 @@
             </w:r>
             <w:r>
               <w:rPr>
+                <w:b/>
                 <w:sz w:val="22"/>
                 <w:szCs w:val="22"/>
                 <w:lang w:val="en-US"/>
@@ -3521,30 +4026,23 @@
                 <w:szCs w:val="22"/>
                 <w:lang w:val="en-US"/>
               </w:rPr>
-              <w:t>Many programming assignments so far involved mutual consultations between the students themselves. Not clear how this can happen in remote settings.</w:t>
-            </w:r>
-          </w:p>
-          <w:p>
-            <w:pPr>
-              <w:pStyle w:val="ListParagraph"/>
-              <w:numPr>
-                <w:ilvl w:val="0"/>
-                <w:numId w:val="11"/>
-              </w:numPr>
-              <w:spacing w:line="276" w:lineRule="auto"/>
-              <w:rPr>
-                <w:sz w:val="22"/>
-                <w:szCs w:val="22"/>
-                <w:lang w:val="en-US"/>
-              </w:rPr>
-            </w:pPr>
-            <w:r>
-              <w:rPr>
-                <w:sz w:val="22"/>
-                <w:szCs w:val="22"/>
-                <w:lang w:val="en-US"/>
-              </w:rPr>
-              <w:t>Some higher-level problems involving data structures could be covered on a “conceptual level” without much coding at all: For example the participants analyze a user story to make it into an algorithmically solvable problem and select the appropriate data structures.</w:t>
+              <w:t xml:space="preserve">Some higher-level problems involving data structures could be covered on a “conceptual level” without </w:t>
+            </w:r>
+            <w:r>
+              <w:rPr>
+                <w:sz w:val="22"/>
+                <w:szCs w:val="22"/>
+                <w:lang w:val="en-US"/>
+              </w:rPr>
+              <w:t>any</w:t>
+            </w:r>
+            <w:r>
+              <w:rPr>
+                <w:sz w:val="22"/>
+                <w:szCs w:val="22"/>
+                <w:lang w:val="en-US"/>
+              </w:rPr>
+              <w:t xml:space="preserve"> coding at all: For example the participants analyze a user story to make it into an algorithmically solvable problem and select the appropriate data structures.</w:t>
             </w:r>
           </w:p>
         </w:tc>
@@ -3811,7 +4309,15 @@
           <w:sz w:val="22"/>
           <w:szCs w:val="22"/>
         </w:rPr>
-        <w:t>In-Class Assignments (at least once per week)</w:t>
+        <w:t xml:space="preserve">In-Class Assignments </w:t>
+      </w:r>
+      <w:r>
+        <w:rPr>
+          <w:b/>
+          <w:sz w:val="22"/>
+          <w:szCs w:val="22"/>
+        </w:rPr>
+        <w:t>during the class</w:t>
       </w:r>
       <w:r>
         <w:rPr>
@@ -3942,7 +4448,24 @@
           <w:sz w:val="22"/>
           <w:szCs w:val="22"/>
         </w:rPr>
-        <w:t xml:space="preserve"> (at least once per week): </w:t>
+        <w:t xml:space="preserve"> (</w:t>
+      </w:r>
+      <w:r>
+        <w:rPr>
+          <w:b/>
+          <w:sz w:val="22"/>
+          <w:szCs w:val="22"/>
+          <w:lang w:val="en-US"/>
+        </w:rPr>
+        <w:t>about</w:t>
+      </w:r>
+      <w:r>
+        <w:rPr>
+          <w:b/>
+          <w:sz w:val="22"/>
+          <w:szCs w:val="22"/>
+        </w:rPr>
+        <w:t xml:space="preserve"> once per week): </w:t>
       </w:r>
       <w:r>
         <w:rPr>
@@ -4020,13 +4543,6 @@
           <w:szCs w:val="22"/>
         </w:rPr>
         <w:br/>
-      </w:r>
-      <w:r>
-        <w:rPr>
-          <w:sz w:val="22"/>
-          <w:szCs w:val="22"/>
-        </w:rPr>
-        <w:lastRenderedPageBreak/>
         <w:t xml:space="preserve">Some problems are submitted in two parts – the first part aims at getting the correct functionality for certain typical inputs; the second part can </w:t>
       </w:r>
     </w:p>
@@ -4117,6 +4633,7 @@
           <w:b/>
           <w:lang w:val="en-US"/>
         </w:rPr>
+        <w:lastRenderedPageBreak/>
         <w:t>GRADING</w:t>
       </w:r>
     </w:p>
@@ -4727,7 +5244,14 @@
                 <w:sz w:val="22"/>
                 <w:lang w:val="en-US"/>
               </w:rPr>
-              <w:t>Class sessions and in-class assignments</w:t>
+              <w:t>I</w:t>
+            </w:r>
+            <w:r>
+              <w:rPr>
+                <w:sz w:val="22"/>
+                <w:lang w:val="en-US"/>
+              </w:rPr>
+              <w:t>n-class assignments</w:t>
             </w:r>
           </w:p>
         </w:tc>
@@ -4821,7 +5345,14 @@
                 <w:sz w:val="22"/>
                 <w:lang w:val="en-US"/>
               </w:rPr>
-              <w:t xml:space="preserve">    100</w:t>
+              <w:t xml:space="preserve">    15</w:t>
+            </w:r>
+            <w:r>
+              <w:rPr>
+                <w:sz w:val="22"/>
+                <w:lang w:val="en-US"/>
+              </w:rPr>
+              <w:t>0</w:t>
             </w:r>
           </w:p>
         </w:tc>
@@ -4942,7 +5473,21 @@
                 <w:sz w:val="22"/>
                 <w:lang w:val="en-US"/>
               </w:rPr>
-              <w:t xml:space="preserve">    300</w:t>
+              <w:t xml:space="preserve">    </w:t>
+            </w:r>
+            <w:r>
+              <w:rPr>
+                <w:sz w:val="22"/>
+                <w:lang w:val="en-US"/>
+              </w:rPr>
+              <w:t>25</w:t>
+            </w:r>
+            <w:r>
+              <w:rPr>
+                <w:sz w:val="22"/>
+                <w:lang w:val="en-US"/>
+              </w:rPr>
+              <w:t>0</w:t>
             </w:r>
           </w:p>
         </w:tc>
@@ -5323,24 +5868,13 @@
         </w:rPr>
         <w:t>using</w:t>
       </w:r>
-      <w:bookmarkStart w:id="0" w:name="_GoBack"/>
-      <w:bookmarkEnd w:id="0"/>
-      <w:r>
-        <w:rPr>
-          <w:sz w:val="22"/>
-          <w:szCs w:val="22"/>
-          <w:lang w:val="en-US"/>
-        </w:rPr>
-        <w:t xml:space="preserve"> your notes, </w:t>
-      </w:r>
-      <w:r>
-        <w:rPr>
-          <w:sz w:val="22"/>
-          <w:szCs w:val="22"/>
-          <w:lang w:val="en-US"/>
-        </w:rPr>
-        <w:lastRenderedPageBreak/>
-        <w:t>Internet and the computational d</w:t>
+      <w:r>
+        <w:rPr>
+          <w:sz w:val="22"/>
+          <w:szCs w:val="22"/>
+          <w:lang w:val="en-US"/>
+        </w:rPr>
+        <w:t xml:space="preserve"> your notes, Internet and the computational d</w:t>
       </w:r>
       <w:r>
         <w:rPr>
@@ -5552,6 +6086,7 @@
           <w:szCs w:val="18"/>
           <w:lang w:val="en-US"/>
         </w:rPr>
+        <w:lastRenderedPageBreak/>
         <w:t>An excerpt from the Syllabus of Buffalo CSE 250:</w:t>
       </w:r>
     </w:p>
@@ -5762,7 +6297,6 @@
         <w:rPr>
           <w:sz w:val="22"/>
           <w:szCs w:val="22"/>
-          <w:lang w:val="en-US"/>
         </w:rPr>
         <w:sectPr>
           <w:headerReference w:type="default" r:id="rId13"/>
@@ -5787,7 +6321,7 @@
           <w:lang w:val="en-US"/>
         </w:rPr>
       </w:pPr>
-      <w:bookmarkStart w:id="1" w:name="OLE_LINK1"/>
+      <w:bookmarkStart w:id="0" w:name="OLE_LINK1"/>
       <w:r>
         <w:rPr>
           <w:b/>
@@ -5798,7 +6332,7 @@
         <w:lastRenderedPageBreak/>
         <w:t>CLASS SCHEDULE</w:t>
       </w:r>
-      <w:bookmarkEnd w:id="1"/>
+      <w:bookmarkEnd w:id="0"/>
     </w:p>
     <w:p>
       <w:pPr>
@@ -6047,6 +6581,7 @@
                 <w:kern w:val="2"/>
                 <w:sz w:val="21"/>
                 <w:szCs w:val="21"/>
+                <w:highlight w:val="yellow"/>
               </w:rPr>
             </w:pPr>
             <w:r>
@@ -6055,6 +6590,7 @@
                 <w:kern w:val="2"/>
                 <w:sz w:val="21"/>
                 <w:szCs w:val="21"/>
+                <w:highlight w:val="yellow"/>
               </w:rPr>
               <w:t xml:space="preserve">Hello World </w:t>
             </w:r>
@@ -6064,6 +6600,7 @@
                 <w:kern w:val="2"/>
                 <w:sz w:val="21"/>
                 <w:szCs w:val="21"/>
+                <w:highlight w:val="yellow"/>
               </w:rPr>
               <w:t>programs</w:t>
             </w:r>
@@ -6073,6 +6610,7 @@
                 <w:kern w:val="2"/>
                 <w:sz w:val="21"/>
                 <w:szCs w:val="21"/>
+                <w:highlight w:val="yellow"/>
               </w:rPr>
               <w:t xml:space="preserve"> in C++</w:t>
             </w:r>
@@ -6082,6 +6620,7 @@
                 <w:kern w:val="2"/>
                 <w:sz w:val="21"/>
                 <w:szCs w:val="21"/>
+                <w:highlight w:val="yellow"/>
               </w:rPr>
               <w:t xml:space="preserve">, Makefiles, Input/Output for CLI programs, </w:t>
             </w:r>
@@ -6091,6 +6630,7 @@
                 <w:kern w:val="2"/>
                 <w:sz w:val="21"/>
                 <w:szCs w:val="21"/>
+                <w:highlight w:val="yellow"/>
               </w:rPr>
               <w:t>fundamental</w:t>
             </w:r>
@@ -6100,6 +6640,7 @@
                 <w:kern w:val="2"/>
                 <w:sz w:val="21"/>
                 <w:szCs w:val="21"/>
+                <w:highlight w:val="yellow"/>
               </w:rPr>
               <w:t xml:space="preserve"> types</w:t>
             </w:r>
@@ -6109,6 +6650,7 @@
                 <w:kern w:val="2"/>
                 <w:sz w:val="21"/>
                 <w:szCs w:val="21"/>
+                <w:highlight w:val="yellow"/>
               </w:rPr>
               <w:t xml:space="preserve">, submitting and grading your work. </w:t>
             </w:r>
@@ -6118,6 +6660,7 @@
                 <w:kern w:val="2"/>
                 <w:sz w:val="21"/>
                 <w:szCs w:val="21"/>
+                <w:highlight w:val="yellow"/>
               </w:rPr>
               <w:t>Data in machine’s memory. Two’s complement and float types. Readi</w:t>
             </w:r>
@@ -6127,6 +6670,7 @@
                 <w:kern w:val="2"/>
                 <w:sz w:val="21"/>
                 <w:szCs w:val="21"/>
+                <w:highlight w:val="yellow"/>
               </w:rPr>
               <w:t>ng and writing bytes and chars.</w:t>
             </w:r>
@@ -6154,6 +6698,7 @@
                 <w:kern w:val="2"/>
                 <w:sz w:val="21"/>
                 <w:szCs w:val="21"/>
+                <w:highlight w:val="yellow"/>
               </w:rPr>
               <w:t>Algorithms: characteristics, topics. ADTs and data structures.</w:t>
             </w:r>
@@ -6186,7 +6731,15 @@
                 <w:sz w:val="21"/>
                 <w:szCs w:val="21"/>
               </w:rPr>
-              <w:t>Textbook chunks and/or YouTube videos – selections for every week.</w:t>
+              <w:t>Textbook</w:t>
+            </w:r>
+            <w:r>
+              <w:rPr>
+                <w:kern w:val="2"/>
+                <w:sz w:val="21"/>
+                <w:szCs w:val="21"/>
+              </w:rPr>
+              <w:t xml:space="preserve"> chunks and/or YouTube videos will be listed here.</w:t>
             </w:r>
           </w:p>
         </w:tc>
@@ -6409,6 +6962,7 @@
                 <w:kern w:val="2"/>
                 <w:sz w:val="21"/>
                 <w:szCs w:val="21"/>
+                <w:highlight w:val="yellow"/>
               </w:rPr>
             </w:pPr>
             <w:r>
@@ -6417,6 +6971,7 @@
                 <w:kern w:val="2"/>
                 <w:sz w:val="21"/>
                 <w:szCs w:val="21"/>
+                <w:highlight w:val="yellow"/>
               </w:rPr>
               <w:t>Control structures, d</w:t>
             </w:r>
@@ -6426,6 +6981,7 @@
                 <w:kern w:val="2"/>
                 <w:sz w:val="21"/>
                 <w:szCs w:val="21"/>
+                <w:highlight w:val="yellow"/>
               </w:rPr>
               <w:t>eclarations and definitions, values and references, enums and structures, pointers and arrays.</w:t>
             </w:r>
@@ -6435,6 +6991,7 @@
                 <w:kern w:val="2"/>
                 <w:sz w:val="21"/>
                 <w:szCs w:val="21"/>
+                <w:highlight w:val="yellow"/>
               </w:rPr>
               <w:t xml:space="preserve"> </w:t>
             </w:r>
@@ -6445,8 +7002,39 @@
                 <w:kern w:val="2"/>
                 <w:sz w:val="21"/>
                 <w:szCs w:val="21"/>
-              </w:rPr>
-              <w:t>C++ classes and header files</w:t>
+                <w:highlight w:val="yellow"/>
+              </w:rPr>
+              <w:t>C++ classes and header files.</w:t>
+            </w:r>
+            <w:r>
+              <w:rPr>
+                <w:spacing w:val="-3"/>
+                <w:kern w:val="2"/>
+                <w:sz w:val="21"/>
+                <w:szCs w:val="21"/>
+                <w:highlight w:val="yellow"/>
+              </w:rPr>
+              <w:t xml:space="preserve"> </w:t>
+            </w:r>
+            <w:r>
+              <w:rPr>
+                <w:spacing w:val="-3"/>
+                <w:kern w:val="2"/>
+                <w:sz w:val="21"/>
+                <w:szCs w:val="21"/>
+                <w:highlight w:val="yellow"/>
+              </w:rPr>
+              <w:t>Function calls by value and by reference.</w:t>
+            </w:r>
+            <w:r>
+              <w:rPr>
+                <w:spacing w:val="-3"/>
+                <w:kern w:val="2"/>
+                <w:sz w:val="21"/>
+                <w:szCs w:val="21"/>
+                <w:highlight w:val="yellow"/>
+              </w:rPr>
+              <w:t xml:space="preserve"> </w:t>
             </w:r>
             <w:r>
               <w:rPr>
@@ -6455,43 +7043,7 @@
                 <w:kern w:val="2"/>
                 <w:sz w:val="21"/>
                 <w:szCs w:val="21"/>
-              </w:rPr>
-              <w:t>.</w:t>
-            </w:r>
-            <w:r>
-              <w:rPr>
-                <w:spacing w:val="-3"/>
-                <w:kern w:val="2"/>
-                <w:sz w:val="21"/>
-                <w:szCs w:val="21"/>
-              </w:rPr>
-              <w:t xml:space="preserve"> </w:t>
-            </w:r>
-            <w:r>
-              <w:rPr>
-                <w:spacing w:val="-3"/>
-                <w:kern w:val="2"/>
-                <w:sz w:val="21"/>
-                <w:szCs w:val="21"/>
-              </w:rPr>
-              <w:t>Function calls by value and by reference.</w:t>
-            </w:r>
-            <w:r>
-              <w:rPr>
-                <w:spacing w:val="-3"/>
-                <w:kern w:val="2"/>
-                <w:sz w:val="21"/>
-                <w:szCs w:val="21"/>
-              </w:rPr>
-              <w:t xml:space="preserve"> </w:t>
-            </w:r>
-            <w:r>
-              <w:rPr>
-                <w:color w:val="000000"/>
-                <w:spacing w:val="-3"/>
-                <w:kern w:val="2"/>
-                <w:sz w:val="21"/>
-                <w:szCs w:val="21"/>
+                <w:highlight w:val="yellow"/>
               </w:rPr>
               <w:t>Compilation and linking. Function pointers.</w:t>
             </w:r>
@@ -6518,6 +7070,7 @@
                 <w:kern w:val="2"/>
                 <w:sz w:val="21"/>
                 <w:szCs w:val="21"/>
+                <w:highlight w:val="yellow"/>
               </w:rPr>
               <w:t>Analysis of algorithm feasibility and efficiency. What is revealed by code inspection, testing, debugging. How to find mistakes.</w:t>
             </w:r>
@@ -6628,16 +7181,7 @@
                 <w:sz w:val="21"/>
                 <w:szCs w:val="21"/>
               </w:rPr>
-              <w:t xml:space="preserve"> Flowcharts vs. Control </w:t>
-            </w:r>
-            <w:r>
-              <w:rPr>
-                <w:spacing w:val="-2"/>
-                <w:kern w:val="2"/>
-                <w:sz w:val="21"/>
-                <w:szCs w:val="21"/>
-              </w:rPr>
-              <w:t>structures.</w:t>
+              <w:t xml:space="preserve"> Flowcharts vs. Control structures.</w:t>
             </w:r>
           </w:p>
           <w:p>
@@ -6765,6 +7309,7 @@
                 <w:kern w:val="2"/>
                 <w:sz w:val="21"/>
                 <w:szCs w:val="21"/>
+                <w:highlight w:val="yellow"/>
               </w:rPr>
             </w:pPr>
             <w:r>
@@ -6774,6 +7319,7 @@
                 <w:kern w:val="2"/>
                 <w:sz w:val="21"/>
                 <w:szCs w:val="21"/>
+                <w:highlight w:val="yellow"/>
               </w:rPr>
               <w:t>Object orientation (abstractio</w:t>
             </w:r>
@@ -6784,6 +7330,7 @@
                 <w:kern w:val="2"/>
                 <w:sz w:val="21"/>
                 <w:szCs w:val="21"/>
+                <w:highlight w:val="yellow"/>
               </w:rPr>
               <w:t>n, encapsulation, inheritance),</w:t>
             </w:r>
@@ -6794,6 +7341,7 @@
                 <w:kern w:val="2"/>
                 <w:sz w:val="21"/>
                 <w:szCs w:val="21"/>
+                <w:highlight w:val="yellow"/>
               </w:rPr>
               <w:t xml:space="preserve"> namespaces, source organization and naming conventions, </w:t>
             </w:r>
@@ -6804,6 +7352,7 @@
                 <w:kern w:val="2"/>
                 <w:sz w:val="21"/>
                 <w:szCs w:val="21"/>
+                <w:highlight w:val="yellow"/>
               </w:rPr>
               <w:t>C++ templates</w:t>
             </w:r>
@@ -6814,6 +7363,7 @@
                 <w:kern w:val="2"/>
                 <w:sz w:val="21"/>
                 <w:szCs w:val="21"/>
+                <w:highlight w:val="yellow"/>
               </w:rPr>
               <w:t>, operator overloading, STL to implement</w:t>
             </w:r>
@@ -6824,6 +7374,7 @@
                 <w:kern w:val="2"/>
                 <w:sz w:val="21"/>
                 <w:szCs w:val="21"/>
+                <w:highlight w:val="yellow"/>
               </w:rPr>
               <w:t xml:space="preserve"> vector</w:t>
             </w:r>
@@ -6834,6 +7385,7 @@
                 <w:kern w:val="2"/>
                 <w:sz w:val="21"/>
                 <w:szCs w:val="21"/>
+                <w:highlight w:val="yellow"/>
               </w:rPr>
               <w:t>s</w:t>
             </w:r>
@@ -6844,6 +7396,7 @@
                 <w:kern w:val="2"/>
                 <w:sz w:val="21"/>
                 <w:szCs w:val="21"/>
+                <w:highlight w:val="yellow"/>
               </w:rPr>
               <w:t>, stack</w:t>
             </w:r>
@@ -6854,6 +7407,7 @@
                 <w:kern w:val="2"/>
                 <w:sz w:val="21"/>
                 <w:szCs w:val="21"/>
+                <w:highlight w:val="yellow"/>
               </w:rPr>
               <w:t>s</w:t>
             </w:r>
@@ -6864,6 +7418,7 @@
                 <w:kern w:val="2"/>
                 <w:sz w:val="21"/>
                 <w:szCs w:val="21"/>
+                <w:highlight w:val="yellow"/>
               </w:rPr>
               <w:t>, maps.</w:t>
             </w:r>
@@ -7083,6 +7638,7 @@
                 <w:kern w:val="2"/>
                 <w:sz w:val="21"/>
                 <w:szCs w:val="21"/>
+                <w:highlight w:val="yellow"/>
               </w:rPr>
               <w:t xml:space="preserve">Variable scopes, </w:t>
             </w:r>
@@ -7093,6 +7649,7 @@
                 <w:kern w:val="2"/>
                 <w:sz w:val="21"/>
                 <w:szCs w:val="21"/>
+                <w:highlight w:val="yellow"/>
               </w:rPr>
               <w:t xml:space="preserve">C++ </w:t>
             </w:r>
@@ -7103,6 +7660,7 @@
                 <w:kern w:val="2"/>
                 <w:sz w:val="21"/>
                 <w:szCs w:val="21"/>
+                <w:highlight w:val="yellow"/>
               </w:rPr>
               <w:t>memory model</w:t>
             </w:r>
@@ -7113,6 +7671,7 @@
                 <w:kern w:val="2"/>
                 <w:sz w:val="21"/>
                 <w:szCs w:val="21"/>
+                <w:highlight w:val="yellow"/>
               </w:rPr>
               <w:t xml:space="preserve">, </w:t>
             </w:r>
@@ -7123,6 +7682,7 @@
                 <w:kern w:val="2"/>
                 <w:sz w:val="21"/>
                 <w:szCs w:val="21"/>
+                <w:highlight w:val="yellow"/>
               </w:rPr>
               <w:t>stack and h</w:t>
             </w:r>
@@ -7133,8 +7693,19 @@
                 <w:kern w:val="2"/>
                 <w:sz w:val="21"/>
                 <w:szCs w:val="21"/>
-              </w:rPr>
-              <w:t>eap. Polymorphism calls and sorting.</w:t>
+                <w:highlight w:val="yellow"/>
+              </w:rPr>
+              <w:t>eap. Polymorphism calls and sorting</w:t>
+            </w:r>
+            <w:r>
+              <w:rPr>
+                <w:color w:val="000000"/>
+                <w:spacing w:val="-3"/>
+                <w:kern w:val="2"/>
+                <w:sz w:val="21"/>
+                <w:szCs w:val="21"/>
+              </w:rPr>
+              <w:t>.</w:t>
             </w:r>
           </w:p>
           <w:p>
@@ -7463,6 +8034,7 @@
                 <w:kern w:val="2"/>
                 <w:sz w:val="21"/>
                 <w:szCs w:val="21"/>
+                <w:highlight w:val="yellow"/>
               </w:rPr>
             </w:pPr>
             <w:r>
@@ -7472,9 +8044,10 @@
                 <w:kern w:val="2"/>
                 <w:sz w:val="21"/>
                 <w:szCs w:val="21"/>
+                <w:highlight w:val="yellow"/>
               </w:rPr>
               <w:lastRenderedPageBreak/>
-              <w:t>Method calls with inheritance.</w:t>
+              <w:t xml:space="preserve">Method calls with inheritance. Abstract classes and virtual </w:t>
             </w:r>
             <w:r>
               <w:rPr>
@@ -7483,39 +8056,10 @@
                 <w:kern w:val="2"/>
                 <w:sz w:val="21"/>
                 <w:szCs w:val="21"/>
-              </w:rPr>
-              <w:t xml:space="preserve"> A</w:t>
-            </w:r>
-            <w:r>
-              <w:rPr>
-                <w:color w:val="000000"/>
-                <w:spacing w:val="-3"/>
-                <w:kern w:val="2"/>
-                <w:sz w:val="21"/>
-                <w:szCs w:val="21"/>
-              </w:rPr>
-              <w:t xml:space="preserve">bstract classes and virtual </w:t>
-            </w:r>
-            <w:r>
-              <w:rPr>
-                <w:color w:val="000000"/>
-                <w:spacing w:val="-3"/>
-                <w:kern w:val="2"/>
-                <w:sz w:val="21"/>
-                <w:szCs w:val="21"/>
+                <w:highlight w:val="yellow"/>
               </w:rPr>
               <w:lastRenderedPageBreak/>
-              <w:t>functions</w:t>
-            </w:r>
-            <w:r>
-              <w:rPr>
-                <w:color w:val="000000"/>
-                <w:spacing w:val="-3"/>
-                <w:kern w:val="2"/>
-                <w:sz w:val="21"/>
-                <w:szCs w:val="21"/>
-              </w:rPr>
-              <w:t>.</w:t>
+              <w:t>functions.</w:t>
             </w:r>
           </w:p>
           <w:p>
@@ -7567,7 +8111,19 @@
                 <w:sz w:val="21"/>
                 <w:szCs w:val="21"/>
               </w:rPr>
-              <w:t xml:space="preserve">Binary Search Trees and other Trees as pointer-based data structures. </w:t>
+              <w:t>Binary Search Trees and other Trees as pointer-ba</w:t>
+            </w:r>
+            <w:bookmarkStart w:id="1" w:name="_GoBack"/>
+            <w:bookmarkEnd w:id="1"/>
+            <w:r>
+              <w:rPr>
+                <w:color w:val="000000"/>
+                <w:spacing w:val="-3"/>
+                <w:kern w:val="2"/>
+                <w:sz w:val="21"/>
+                <w:szCs w:val="21"/>
+              </w:rPr>
+              <w:t xml:space="preserve">sed data structures. </w:t>
             </w:r>
           </w:p>
           <w:p>
@@ -8300,17 +8856,7 @@
                 <w:sz w:val="21"/>
                 <w:szCs w:val="21"/>
               </w:rPr>
-              <w:t xml:space="preserve">Efficient sorting – 2 </w:t>
-            </w:r>
-            <w:r>
-              <w:rPr>
-                <w:color w:val="000000"/>
-                <w:spacing w:val="-3"/>
-                <w:kern w:val="2"/>
-                <w:sz w:val="21"/>
-                <w:szCs w:val="21"/>
-              </w:rPr>
-              <w:t>(MergeSort, QuickSort)</w:t>
+              <w:t>Efficient sorting – 2 (MergeSort, QuickSort)</w:t>
             </w:r>
           </w:p>
         </w:tc>
@@ -9577,14 +10123,7 @@
                 <w:sz w:val="21"/>
                 <w:szCs w:val="21"/>
               </w:rPr>
-              <w:t xml:space="preserve"> </w:t>
-            </w:r>
-            <w:r>
-              <w:rPr>
-                <w:sz w:val="21"/>
-                <w:szCs w:val="21"/>
-              </w:rPr>
-              <w:t>Converting user story into an algorithmic problem.</w:t>
+              <w:t xml:space="preserve"> Converting user story into an algorithmic problem.</w:t>
             </w:r>
           </w:p>
         </w:tc>
@@ -9766,14 +10305,7 @@
                 <w:sz w:val="21"/>
                 <w:szCs w:val="21"/>
               </w:rPr>
-              <w:t xml:space="preserve"> </w:t>
-            </w:r>
-            <w:r>
-              <w:rPr>
-                <w:sz w:val="21"/>
-                <w:szCs w:val="21"/>
-              </w:rPr>
-              <w:t>Back-end implementation</w:t>
+              <w:t xml:space="preserve"> Back-end implementation</w:t>
             </w:r>
           </w:p>
           <w:p>
@@ -9970,14 +10502,7 @@
                 <w:sz w:val="21"/>
                 <w:szCs w:val="21"/>
               </w:rPr>
-              <w:t xml:space="preserve"> </w:t>
-            </w:r>
-            <w:r>
-              <w:rPr>
-                <w:sz w:val="21"/>
-                <w:szCs w:val="21"/>
-              </w:rPr>
-              <w:t>Integrating the back-end with</w:t>
+              <w:t xml:space="preserve"> Integrating the back-end with</w:t>
             </w:r>
             <w:r>
               <w:rPr>
@@ -10466,7 +10991,7 @@
                               <w:sz w:val="20"/>
                               <w:szCs w:val="20"/>
                             </w:rPr>
-                            <w:t>2</w:t>
+                            <w:t>6</w:t>
                           </w:r>
                           <w:r>
                             <w:rPr>
@@ -10529,7 +11054,7 @@
                         <w:sz w:val="20"/>
                         <w:szCs w:val="20"/>
                       </w:rPr>
-                      <w:t>2</w:t>
+                      <w:t>6</w:t>
                     </w:r>
                     <w:r>
                       <w:rPr>
@@ -10647,7 +11172,7 @@
                               <w:sz w:val="20"/>
                               <w:szCs w:val="20"/>
                             </w:rPr>
-                            <w:t>9</w:t>
+                            <w:t>8</w:t>
                           </w:r>
                           <w:r>
                             <w:rPr>
@@ -10710,7 +11235,7 @@
                         <w:sz w:val="20"/>
                         <w:szCs w:val="20"/>
                       </w:rPr>
-                      <w:t>9</w:t>
+                      <w:t>8</w:t>
                     </w:r>
                     <w:r>
                       <w:rPr>

</xml_diff>

<commit_message>
All topics now done
</commit_message>
<xml_diff>
--- a/src/site/data-structures/static/data-structures-algorithms-fall-2020.docx
+++ b/src/site/data-structures/static/data-structures-algorithms-fall-2020.docx
@@ -6546,14 +6546,6 @@
               </w:rPr>
               <w:br/>
             </w:r>
-            <w:r>
-              <w:rPr>
-                <w:kern w:val="2"/>
-                <w:sz w:val="21"/>
-                <w:szCs w:val="21"/>
-              </w:rPr>
-              <w:t>07.09 - 11.09</w:t>
-            </w:r>
           </w:p>
         </w:tc>
         <w:tc>
@@ -6581,9 +6573,18 @@
                 <w:kern w:val="2"/>
                 <w:sz w:val="21"/>
                 <w:szCs w:val="21"/>
+              </w:rPr>
+            </w:pPr>
+            <w:r>
+              <w:rPr>
+                <w:spacing w:val="-3"/>
+                <w:kern w:val="2"/>
+                <w:sz w:val="21"/>
+                <w:szCs w:val="21"/>
                 <w:highlight w:val="yellow"/>
               </w:rPr>
-            </w:pPr>
+              <w:t xml:space="preserve">Hello World </w:t>
+            </w:r>
             <w:r>
               <w:rPr>
                 <w:spacing w:val="-3"/>
@@ -6592,7 +6593,7 @@
                 <w:szCs w:val="21"/>
                 <w:highlight w:val="yellow"/>
               </w:rPr>
-              <w:t xml:space="preserve">Hello World </w:t>
+              <w:t>programs</w:t>
             </w:r>
             <w:r>
               <w:rPr>
@@ -6602,7 +6603,7 @@
                 <w:szCs w:val="21"/>
                 <w:highlight w:val="yellow"/>
               </w:rPr>
-              <w:t>programs</w:t>
+              <w:t xml:space="preserve"> in C++</w:t>
             </w:r>
             <w:r>
               <w:rPr>
@@ -6610,9 +6611,18 @@
                 <w:kern w:val="2"/>
                 <w:sz w:val="21"/>
                 <w:szCs w:val="21"/>
+              </w:rPr>
+              <w:t xml:space="preserve">, </w:t>
+            </w:r>
+            <w:r>
+              <w:rPr>
+                <w:spacing w:val="-3"/>
+                <w:kern w:val="2"/>
+                <w:sz w:val="21"/>
+                <w:szCs w:val="21"/>
                 <w:highlight w:val="yellow"/>
               </w:rPr>
-              <w:t xml:space="preserve"> in C++</w:t>
+              <w:t>Makefiles</w:t>
             </w:r>
             <w:r>
               <w:rPr>
@@ -6620,9 +6630,18 @@
                 <w:kern w:val="2"/>
                 <w:sz w:val="21"/>
                 <w:szCs w:val="21"/>
+              </w:rPr>
+              <w:t xml:space="preserve">, </w:t>
+            </w:r>
+            <w:r>
+              <w:rPr>
+                <w:spacing w:val="-3"/>
+                <w:kern w:val="2"/>
+                <w:sz w:val="21"/>
+                <w:szCs w:val="21"/>
                 <w:highlight w:val="yellow"/>
               </w:rPr>
-              <w:t xml:space="preserve">, Makefiles, Input/Output for CLI programs, </w:t>
+              <w:t xml:space="preserve">Input/Output for CLI programs, </w:t>
             </w:r>
             <w:r>
               <w:rPr>
@@ -6652,7 +6671,7 @@
                 <w:szCs w:val="21"/>
                 <w:highlight w:val="yellow"/>
               </w:rPr>
-              <w:t xml:space="preserve">, submitting and grading your work. </w:t>
+              <w:t>,</w:t>
             </w:r>
             <w:r>
               <w:rPr>
@@ -6660,9 +6679,56 @@
                 <w:kern w:val="2"/>
                 <w:sz w:val="21"/>
                 <w:szCs w:val="21"/>
+              </w:rPr>
+              <w:t xml:space="preserve"> </w:t>
+            </w:r>
+            <w:r>
+              <w:rPr>
+                <w:spacing w:val="-3"/>
+                <w:kern w:val="2"/>
+                <w:sz w:val="21"/>
+                <w:szCs w:val="21"/>
                 <w:highlight w:val="yellow"/>
               </w:rPr>
-              <w:t>Data in machine’s memory. Two’s complement and float types. Readi</w:t>
+              <w:t>submitting and grading your work.</w:t>
+            </w:r>
+            <w:r>
+              <w:rPr>
+                <w:spacing w:val="-3"/>
+                <w:kern w:val="2"/>
+                <w:sz w:val="21"/>
+                <w:szCs w:val="21"/>
+              </w:rPr>
+              <w:t xml:space="preserve"> </w:t>
+            </w:r>
+            <w:r>
+              <w:rPr>
+                <w:spacing w:val="-3"/>
+                <w:kern w:val="2"/>
+                <w:sz w:val="21"/>
+                <w:szCs w:val="21"/>
+                <w:highlight w:val="yellow"/>
+              </w:rPr>
+              <w:t>Data in machine’s memory. Two’s complement and float types.</w:t>
+            </w:r>
+            <w:r>
+              <w:rPr>
+                <w:spacing w:val="-3"/>
+                <w:kern w:val="2"/>
+                <w:sz w:val="21"/>
+                <w:szCs w:val="21"/>
+              </w:rPr>
+              <w:t xml:space="preserve"> </w:t>
+            </w:r>
+            <w:r>
+              <w:rPr>
+                <w:spacing w:val="-3"/>
+                <w:kern w:val="2"/>
+                <w:sz w:val="21"/>
+                <w:szCs w:val="21"/>
+                <w:highlight w:val="yellow"/>
+              </w:rPr>
+              <w:t>Readi</w:t>
             </w:r>
             <w:r>
               <w:rPr>
@@ -6892,47 +6958,7 @@
                 <w:sz w:val="21"/>
                 <w:szCs w:val="21"/>
               </w:rPr>
-              <w:t>14</w:t>
-            </w:r>
-            <w:r>
-              <w:rPr>
-                <w:kern w:val="2"/>
-                <w:sz w:val="21"/>
-                <w:szCs w:val="21"/>
-              </w:rPr>
-              <w:t>.09</w:t>
-            </w:r>
-            <w:r>
-              <w:rPr>
-                <w:kern w:val="2"/>
-                <w:sz w:val="21"/>
-                <w:szCs w:val="21"/>
-              </w:rPr>
-              <w:t xml:space="preserve"> </w:t>
-            </w:r>
-            <w:r>
-              <w:rPr>
-                <w:kern w:val="2"/>
-                <w:sz w:val="21"/>
-                <w:szCs w:val="21"/>
-              </w:rPr>
-              <w:t>-</w:t>
-            </w:r>
-            <w:r>
-              <w:rPr>
-                <w:kern w:val="2"/>
-                <w:sz w:val="21"/>
-                <w:szCs w:val="21"/>
-              </w:rPr>
-              <w:t xml:space="preserve"> 18</w:t>
-            </w:r>
-            <w:r>
-              <w:rPr>
-                <w:kern w:val="2"/>
-                <w:sz w:val="21"/>
-                <w:szCs w:val="21"/>
-              </w:rPr>
-              <w:t>.09</w:t>
+              <w:t>07.09 - 11.09</w:t>
             </w:r>
           </w:p>
         </w:tc>
@@ -6962,7 +6988,6 @@
                 <w:kern w:val="2"/>
                 <w:sz w:val="21"/>
                 <w:szCs w:val="21"/>
-                <w:highlight w:val="yellow"/>
               </w:rPr>
             </w:pPr>
             <w:r>
@@ -7258,31 +7283,7 @@
                 <w:sz w:val="21"/>
                 <w:szCs w:val="21"/>
               </w:rPr>
-              <w:t>21.09</w:t>
-            </w:r>
-            <w:r>
-              <w:rPr>
-                <w:kern w:val="2"/>
-                <w:sz w:val="21"/>
-                <w:szCs w:val="21"/>
-              </w:rPr>
-              <w:t xml:space="preserve"> -</w:t>
-            </w:r>
-            <w:r>
-              <w:rPr>
-                <w:kern w:val="2"/>
-                <w:sz w:val="21"/>
-                <w:szCs w:val="21"/>
-              </w:rPr>
-              <w:br/>
-            </w:r>
-            <w:r>
-              <w:rPr>
-                <w:kern w:val="2"/>
-                <w:sz w:val="21"/>
-                <w:szCs w:val="21"/>
-              </w:rPr>
-              <w:t>25.09</w:t>
+              <w:t>14.09 - 18.09</w:t>
             </w:r>
           </w:p>
         </w:tc>
@@ -7445,6 +7446,7 @@
                 <w:kern w:val="2"/>
                 <w:sz w:val="21"/>
                 <w:szCs w:val="21"/>
+                <w:highlight w:val="yellow"/>
               </w:rPr>
               <w:t>Algorithm paradigms, overview. Simple sorting and searching in arrays.</w:t>
             </w:r>
@@ -7578,15 +7580,7 @@
                 <w:sz w:val="21"/>
                 <w:szCs w:val="21"/>
               </w:rPr>
-              <w:t>28.09</w:t>
-            </w:r>
-            <w:r>
-              <w:rPr>
-                <w:kern w:val="2"/>
-                <w:sz w:val="21"/>
-                <w:szCs w:val="21"/>
-              </w:rPr>
-              <w:t xml:space="preserve"> -</w:t>
+              <w:t>21.09 -</w:t>
             </w:r>
             <w:r>
               <w:rPr>
@@ -7595,14 +7589,7 @@
                 <w:szCs w:val="21"/>
               </w:rPr>
               <w:br/>
-            </w:r>
-            <w:r>
-              <w:rPr>
-                <w:kern w:val="2"/>
-                <w:sz w:val="21"/>
-                <w:szCs w:val="21"/>
-              </w:rPr>
-              <w:t>02.10</w:t>
+              <w:t>25.09</w:t>
             </w:r>
           </w:p>
         </w:tc>
@@ -7629,6 +7616,7 @@
                 <w:kern w:val="2"/>
                 <w:sz w:val="21"/>
                 <w:szCs w:val="21"/>
+                <w:highlight w:val="yellow"/>
               </w:rPr>
             </w:pPr>
             <w:r>
@@ -7695,17 +7683,7 @@
                 <w:szCs w:val="21"/>
                 <w:highlight w:val="yellow"/>
               </w:rPr>
-              <w:t>eap. Polymorphism calls and sorting</w:t>
-            </w:r>
-            <w:r>
-              <w:rPr>
-                <w:color w:val="000000"/>
-                <w:spacing w:val="-3"/>
-                <w:kern w:val="2"/>
-                <w:sz w:val="21"/>
-                <w:szCs w:val="21"/>
-              </w:rPr>
-              <w:t>.</w:t>
+              <w:t>eap. Polymorphism calls and sorting.</w:t>
             </w:r>
           </w:p>
           <w:p>
@@ -7721,6 +7699,7 @@
                 <w:kern w:val="2"/>
                 <w:sz w:val="21"/>
                 <w:szCs w:val="21"/>
+                <w:highlight w:val="yellow"/>
               </w:rPr>
             </w:pPr>
             <w:r>
@@ -7730,6 +7709,7 @@
                 <w:kern w:val="2"/>
                 <w:sz w:val="21"/>
                 <w:szCs w:val="21"/>
+                <w:highlight w:val="yellow"/>
               </w:rPr>
               <w:t xml:space="preserve">Brute force paradigm. </w:t>
             </w:r>
@@ -7747,6 +7727,7 @@
                 <w:kern w:val="2"/>
                 <w:sz w:val="21"/>
                 <w:szCs w:val="21"/>
+                <w:highlight w:val="yellow"/>
               </w:rPr>
             </w:pPr>
             <w:r>
@@ -7756,6 +7737,7 @@
                 <w:kern w:val="2"/>
                 <w:sz w:val="21"/>
                 <w:szCs w:val="21"/>
+                <w:highlight w:val="yellow"/>
               </w:rPr>
               <w:t>Review of lists, stacks, queues and deques as ADTs</w:t>
             </w:r>
@@ -7782,6 +7764,7 @@
                 <w:kern w:val="2"/>
                 <w:sz w:val="21"/>
                 <w:szCs w:val="21"/>
+                <w:highlight w:val="yellow"/>
               </w:rPr>
               <w:t xml:space="preserve">Lists and doubly linked lists </w:t>
             </w:r>
@@ -7792,6 +7775,7 @@
                 <w:kern w:val="2"/>
                 <w:sz w:val="21"/>
                 <w:szCs w:val="21"/>
+                <w:highlight w:val="yellow"/>
               </w:rPr>
               <w:t>as pointer structures.</w:t>
             </w:r>
@@ -7974,23 +7958,14 @@
                 <w:szCs w:val="21"/>
               </w:rPr>
               <w:br/>
-              <w:t>0</w:t>
-            </w:r>
-            <w:r>
-              <w:rPr>
-                <w:kern w:val="2"/>
-                <w:sz w:val="21"/>
-                <w:szCs w:val="21"/>
-              </w:rPr>
-              <w:t>5.10</w:t>
-            </w:r>
-            <w:r>
-              <w:rPr>
-                <w:kern w:val="2"/>
-                <w:sz w:val="21"/>
-                <w:szCs w:val="21"/>
-              </w:rPr>
-              <w:t xml:space="preserve"> -</w:t>
+            </w:r>
+            <w:r>
+              <w:rPr>
+                <w:kern w:val="2"/>
+                <w:sz w:val="21"/>
+                <w:szCs w:val="21"/>
+              </w:rPr>
+              <w:t>28.09 -</w:t>
             </w:r>
             <w:r>
               <w:rPr>
@@ -8007,7 +7982,7 @@
                 <w:szCs w:val="21"/>
               </w:rPr>
               <w:lastRenderedPageBreak/>
-              <w:t>09.10</w:t>
+              <w:t>02.10</w:t>
             </w:r>
           </w:p>
         </w:tc>
@@ -8075,6 +8050,7 @@
                 <w:kern w:val="2"/>
                 <w:sz w:val="21"/>
                 <w:szCs w:val="21"/>
+                <w:highlight w:val="yellow"/>
               </w:rPr>
             </w:pPr>
             <w:r>
@@ -8084,6 +8060,7 @@
                 <w:kern w:val="2"/>
                 <w:sz w:val="21"/>
                 <w:szCs w:val="21"/>
+                <w:highlight w:val="yellow"/>
               </w:rPr>
               <w:t>Divide and Conquer paradigm</w:t>
             </w:r>
@@ -8101,6 +8078,7 @@
                 <w:kern w:val="2"/>
                 <w:sz w:val="21"/>
                 <w:szCs w:val="21"/>
+                <w:highlight w:val="yellow"/>
               </w:rPr>
             </w:pPr>
             <w:r>
@@ -8110,20 +8088,9 @@
                 <w:kern w:val="2"/>
                 <w:sz w:val="21"/>
                 <w:szCs w:val="21"/>
-              </w:rPr>
-              <w:t>Binary Search Trees and other Trees as pointer-ba</w:t>
-            </w:r>
-            <w:bookmarkStart w:id="1" w:name="_GoBack"/>
-            <w:bookmarkEnd w:id="1"/>
-            <w:r>
-              <w:rPr>
-                <w:color w:val="000000"/>
-                <w:spacing w:val="-3"/>
-                <w:kern w:val="2"/>
-                <w:sz w:val="21"/>
-                <w:szCs w:val="21"/>
-              </w:rPr>
-              <w:t xml:space="preserve">sed data structures. </w:t>
+                <w:highlight w:val="yellow"/>
+              </w:rPr>
+              <w:t xml:space="preserve">Binary Search Trees and other Trees as pointer-based data structures. </w:t>
             </w:r>
           </w:p>
           <w:p>
@@ -8139,6 +8106,7 @@
                 <w:kern w:val="2"/>
                 <w:sz w:val="21"/>
                 <w:szCs w:val="21"/>
+                <w:highlight w:val="yellow"/>
               </w:rPr>
             </w:pPr>
             <w:r>
@@ -8148,6 +8116,7 @@
                 <w:kern w:val="2"/>
                 <w:sz w:val="21"/>
                 <w:szCs w:val="21"/>
+                <w:highlight w:val="yellow"/>
               </w:rPr>
               <w:t>Trees as ADTs</w:t>
             </w:r>
@@ -8165,6 +8134,7 @@
                 <w:kern w:val="2"/>
                 <w:sz w:val="21"/>
                 <w:szCs w:val="21"/>
+                <w:highlight w:val="yellow"/>
               </w:rPr>
             </w:pPr>
             <w:r>
@@ -8173,6 +8143,7 @@
                 <w:kern w:val="2"/>
                 <w:sz w:val="21"/>
                 <w:szCs w:val="21"/>
+                <w:highlight w:val="yellow"/>
               </w:rPr>
               <w:t>Some tree traversals</w:t>
             </w:r>
@@ -8199,6 +8170,7 @@
                 <w:kern w:val="2"/>
                 <w:sz w:val="21"/>
                 <w:szCs w:val="21"/>
+                <w:highlight w:val="yellow"/>
               </w:rPr>
               <w:t>Fast matrix multiplication</w:t>
             </w:r>
@@ -8340,15 +8312,7 @@
                 <w:sz w:val="21"/>
                 <w:szCs w:val="21"/>
               </w:rPr>
-              <w:t>12.10</w:t>
-            </w:r>
-            <w:r>
-              <w:rPr>
-                <w:kern w:val="2"/>
-                <w:sz w:val="21"/>
-                <w:szCs w:val="21"/>
-              </w:rPr>
-              <w:t xml:space="preserve"> -</w:t>
+              <w:t>05.10 -</w:t>
             </w:r>
             <w:r>
               <w:rPr>
@@ -8357,14 +8321,7 @@
                 <w:szCs w:val="21"/>
               </w:rPr>
               <w:br/>
-            </w:r>
-            <w:r>
-              <w:rPr>
-                <w:kern w:val="2"/>
-                <w:sz w:val="21"/>
-                <w:szCs w:val="21"/>
-              </w:rPr>
-              <w:t>16.10</w:t>
+              <w:t>09.10</w:t>
             </w:r>
           </w:p>
         </w:tc>
@@ -8391,6 +8348,7 @@
                 <w:kern w:val="2"/>
                 <w:sz w:val="21"/>
                 <w:szCs w:val="21"/>
+                <w:highlight w:val="yellow"/>
               </w:rPr>
             </w:pPr>
             <w:r>
@@ -8400,6 +8358,7 @@
                 <w:kern w:val="2"/>
                 <w:sz w:val="21"/>
                 <w:szCs w:val="21"/>
+                <w:highlight w:val="yellow"/>
               </w:rPr>
               <w:t>Decrease</w:t>
             </w:r>
@@ -8410,6 +8369,7 @@
                 <w:kern w:val="2"/>
                 <w:sz w:val="21"/>
                 <w:szCs w:val="21"/>
+                <w:highlight w:val="yellow"/>
               </w:rPr>
               <w:t xml:space="preserve"> and conquer paradigm</w:t>
             </w:r>
@@ -8427,6 +8387,7 @@
                 <w:kern w:val="2"/>
                 <w:sz w:val="21"/>
                 <w:szCs w:val="21"/>
+                <w:highlight w:val="yellow"/>
               </w:rPr>
             </w:pPr>
             <w:r>
@@ -8436,6 +8397,7 @@
                 <w:kern w:val="2"/>
                 <w:sz w:val="21"/>
                 <w:szCs w:val="21"/>
+                <w:highlight w:val="yellow"/>
               </w:rPr>
               <w:t>Priority queues as ADTs.</w:t>
             </w:r>
@@ -8453,6 +8415,7 @@
                 <w:kern w:val="2"/>
                 <w:sz w:val="21"/>
                 <w:szCs w:val="21"/>
+                <w:highlight w:val="yellow"/>
               </w:rPr>
             </w:pPr>
             <w:r>
@@ -8462,6 +8425,7 @@
                 <w:kern w:val="2"/>
                 <w:sz w:val="21"/>
                 <w:szCs w:val="21"/>
+                <w:highlight w:val="yellow"/>
               </w:rPr>
               <w:t>Priority queue as a heap.</w:t>
             </w:r>
@@ -8479,6 +8443,7 @@
                 <w:kern w:val="2"/>
                 <w:sz w:val="21"/>
                 <w:szCs w:val="21"/>
+                <w:highlight w:val="yellow"/>
               </w:rPr>
             </w:pPr>
             <w:r>
@@ -8488,6 +8453,7 @@
                 <w:kern w:val="2"/>
                 <w:sz w:val="21"/>
                 <w:szCs w:val="21"/>
+                <w:highlight w:val="yellow"/>
               </w:rPr>
               <w:t>Skew binomial heap</w:t>
             </w:r>
@@ -8505,6 +8471,7 @@
                 <w:kern w:val="2"/>
                 <w:sz w:val="21"/>
                 <w:szCs w:val="21"/>
+                <w:highlight w:val="yellow"/>
               </w:rPr>
             </w:pPr>
             <w:r>
@@ -8514,6 +8481,7 @@
                 <w:kern w:val="2"/>
                 <w:sz w:val="21"/>
                 <w:szCs w:val="21"/>
+                <w:highlight w:val="yellow"/>
               </w:rPr>
               <w:t>Leftist binomial heap</w:t>
             </w:r>
@@ -8531,6 +8499,7 @@
                 <w:kern w:val="2"/>
                 <w:sz w:val="21"/>
                 <w:szCs w:val="21"/>
+                <w:highlight w:val="yellow"/>
               </w:rPr>
             </w:pPr>
             <w:r>
@@ -8540,6 +8509,7 @@
                 <w:kern w:val="2"/>
                 <w:sz w:val="21"/>
                 <w:szCs w:val="21"/>
+                <w:highlight w:val="yellow"/>
               </w:rPr>
               <w:t>Efficient sorting – 1 (HeapSort)</w:t>
             </w:r>
@@ -8720,6 +8690,9 @@
                 <w:tab w:val="left" w:pos="0"/>
               </w:tabs>
               <w:jc w:val="center"/>
+              <w:rPr>
+                <w:lang w:val="ru-RU"/>
+              </w:rPr>
             </w:pPr>
             <w:r>
               <w:rPr>
@@ -8743,15 +8716,7 @@
                 <w:sz w:val="21"/>
                 <w:szCs w:val="21"/>
               </w:rPr>
-              <w:t>19.10</w:t>
-            </w:r>
-            <w:r>
-              <w:rPr>
-                <w:kern w:val="2"/>
-                <w:sz w:val="21"/>
-                <w:szCs w:val="21"/>
-              </w:rPr>
-              <w:t xml:space="preserve"> -</w:t>
+              <w:t>12.10 -</w:t>
             </w:r>
             <w:r>
               <w:rPr>
@@ -8760,14 +8725,7 @@
                 <w:szCs w:val="21"/>
               </w:rPr>
               <w:br/>
-            </w:r>
-            <w:r>
-              <w:rPr>
-                <w:kern w:val="2"/>
-                <w:sz w:val="21"/>
-                <w:szCs w:val="21"/>
-              </w:rPr>
-              <w:t>23.10</w:t>
+              <w:t>16.10</w:t>
             </w:r>
           </w:p>
         </w:tc>
@@ -8794,6 +8752,7 @@
                 <w:kern w:val="2"/>
                 <w:sz w:val="21"/>
                 <w:szCs w:val="21"/>
+                <w:highlight w:val="yellow"/>
               </w:rPr>
             </w:pPr>
             <w:r>
@@ -8803,6 +8762,7 @@
                 <w:kern w:val="2"/>
                 <w:sz w:val="21"/>
                 <w:szCs w:val="21"/>
+                <w:highlight w:val="yellow"/>
               </w:rPr>
               <w:t>Greedy paradigm</w:t>
             </w:r>
@@ -8820,6 +8780,7 @@
                 <w:kern w:val="2"/>
                 <w:sz w:val="21"/>
                 <w:szCs w:val="21"/>
+                <w:highlight w:val="yellow"/>
               </w:rPr>
             </w:pPr>
             <w:r>
@@ -8829,6 +8790,7 @@
                 <w:kern w:val="2"/>
                 <w:sz w:val="21"/>
                 <w:szCs w:val="21"/>
+                <w:highlight w:val="yellow"/>
               </w:rPr>
               <w:t>Optimization tasks as algorithms</w:t>
             </w:r>
@@ -8846,6 +8808,7 @@
                 <w:kern w:val="2"/>
                 <w:sz w:val="21"/>
                 <w:szCs w:val="21"/>
+                <w:highlight w:val="yellow"/>
               </w:rPr>
             </w:pPr>
             <w:r>
@@ -8855,6 +8818,7 @@
                 <w:kern w:val="2"/>
                 <w:sz w:val="21"/>
                 <w:szCs w:val="21"/>
+                <w:highlight w:val="yellow"/>
               </w:rPr>
               <w:t>Efficient sorting – 2 (MergeSort, QuickSort)</w:t>
             </w:r>
@@ -8974,15 +8938,7 @@
                 <w:sz w:val="21"/>
                 <w:szCs w:val="21"/>
               </w:rPr>
-              <w:t>26.10</w:t>
-            </w:r>
-            <w:r>
-              <w:rPr>
-                <w:kern w:val="2"/>
-                <w:sz w:val="21"/>
-                <w:szCs w:val="21"/>
-              </w:rPr>
-              <w:t xml:space="preserve"> -</w:t>
+              <w:t>19.10 -</w:t>
             </w:r>
             <w:r>
               <w:rPr>
@@ -8991,14 +8947,7 @@
                 <w:szCs w:val="21"/>
               </w:rPr>
               <w:br/>
-            </w:r>
-            <w:r>
-              <w:rPr>
-                <w:kern w:val="2"/>
-                <w:sz w:val="21"/>
-                <w:szCs w:val="21"/>
-              </w:rPr>
-              <w:t>30.10</w:t>
+              <w:t>23.10</w:t>
             </w:r>
           </w:p>
         </w:tc>
@@ -9022,12 +8971,14 @@
               <w:rPr>
                 <w:sz w:val="21"/>
                 <w:szCs w:val="21"/>
-              </w:rPr>
-            </w:pPr>
-            <w:r>
-              <w:rPr>
-                <w:sz w:val="21"/>
-                <w:szCs w:val="21"/>
+                <w:highlight w:val="yellow"/>
+              </w:rPr>
+            </w:pPr>
+            <w:r>
+              <w:rPr>
+                <w:sz w:val="21"/>
+                <w:szCs w:val="21"/>
+                <w:highlight w:val="yellow"/>
               </w:rPr>
               <w:t>Time and space trade-off</w:t>
             </w:r>
@@ -9042,12 +8993,14 @@
               <w:rPr>
                 <w:sz w:val="21"/>
                 <w:szCs w:val="21"/>
-              </w:rPr>
-            </w:pPr>
-            <w:r>
-              <w:rPr>
-                <w:sz w:val="21"/>
-                <w:szCs w:val="21"/>
+                <w:highlight w:val="yellow"/>
+              </w:rPr>
+            </w:pPr>
+            <w:r>
+              <w:rPr>
+                <w:sz w:val="21"/>
+                <w:szCs w:val="21"/>
+                <w:highlight w:val="yellow"/>
               </w:rPr>
               <w:t>More on space complexity</w:t>
             </w:r>
@@ -9062,12 +9015,14 @@
               <w:rPr>
                 <w:sz w:val="21"/>
                 <w:szCs w:val="21"/>
-              </w:rPr>
-            </w:pPr>
-            <w:r>
-              <w:rPr>
-                <w:sz w:val="21"/>
-                <w:szCs w:val="21"/>
+                <w:highlight w:val="yellow"/>
+              </w:rPr>
+            </w:pPr>
+            <w:r>
+              <w:rPr>
+                <w:sz w:val="21"/>
+                <w:szCs w:val="21"/>
+                <w:highlight w:val="yellow"/>
               </w:rPr>
               <w:t>Horner’s scheme for polynomials</w:t>
             </w:r>
@@ -9218,7 +9173,23 @@
                 <w:szCs w:val="21"/>
               </w:rPr>
               <w:br/>
-              <w:t>02.11 – 06.11</w:t>
+            </w:r>
+            <w:r>
+              <w:rPr>
+                <w:kern w:val="2"/>
+                <w:sz w:val="21"/>
+                <w:szCs w:val="21"/>
+              </w:rPr>
+              <w:t>26.10 -</w:t>
+            </w:r>
+            <w:r>
+              <w:rPr>
+                <w:kern w:val="2"/>
+                <w:sz w:val="21"/>
+                <w:szCs w:val="21"/>
+              </w:rPr>
+              <w:br/>
+              <w:t>30.10</w:t>
             </w:r>
           </w:p>
         </w:tc>
@@ -9244,12 +9215,14 @@
                 <w:kern w:val="2"/>
                 <w:sz w:val="21"/>
                 <w:szCs w:val="21"/>
-              </w:rPr>
-            </w:pPr>
-            <w:r>
-              <w:rPr>
-                <w:sz w:val="21"/>
-                <w:szCs w:val="21"/>
+                <w:highlight w:val="yellow"/>
+              </w:rPr>
+            </w:pPr>
+            <w:r>
+              <w:rPr>
+                <w:sz w:val="21"/>
+                <w:szCs w:val="21"/>
+                <w:highlight w:val="yellow"/>
               </w:rPr>
               <w:t>Tree balancing</w:t>
             </w:r>
@@ -9266,6 +9239,7 @@
                 <w:kern w:val="2"/>
                 <w:sz w:val="21"/>
                 <w:szCs w:val="21"/>
+                <w:highlight w:val="yellow"/>
               </w:rPr>
             </w:pPr>
             <w:r>
@@ -9274,6 +9248,7 @@
                 <w:kern w:val="2"/>
                 <w:sz w:val="21"/>
                 <w:szCs w:val="21"/>
+                <w:highlight w:val="yellow"/>
               </w:rPr>
               <w:t>AVL trees</w:t>
             </w:r>
@@ -9290,6 +9265,7 @@
                 <w:kern w:val="2"/>
                 <w:sz w:val="21"/>
                 <w:szCs w:val="21"/>
+                <w:highlight w:val="yellow"/>
               </w:rPr>
             </w:pPr>
             <w:r>
@@ -9298,6 +9274,7 @@
                 <w:kern w:val="2"/>
                 <w:sz w:val="21"/>
                 <w:szCs w:val="21"/>
+                <w:highlight w:val="yellow"/>
               </w:rPr>
               <w:t>Red-black trees</w:t>
             </w:r>
@@ -9314,6 +9291,7 @@
                 <w:kern w:val="2"/>
                 <w:sz w:val="21"/>
                 <w:szCs w:val="21"/>
+                <w:highlight w:val="yellow"/>
               </w:rPr>
             </w:pPr>
             <w:r>
@@ -9322,6 +9300,7 @@
                 <w:kern w:val="2"/>
                 <w:sz w:val="21"/>
                 <w:szCs w:val="21"/>
+                <w:highlight w:val="yellow"/>
               </w:rPr>
               <w:t>Sets and iterators in C++</w:t>
             </w:r>
@@ -9338,6 +9317,7 @@
                 <w:kern w:val="2"/>
                 <w:sz w:val="21"/>
                 <w:szCs w:val="21"/>
+                <w:highlight w:val="yellow"/>
               </w:rPr>
             </w:pPr>
             <w:r>
@@ -9346,6 +9326,7 @@
                 <w:kern w:val="2"/>
                 <w:sz w:val="21"/>
                 <w:szCs w:val="21"/>
+                <w:highlight w:val="yellow"/>
               </w:rPr>
               <w:t>Implementing rooted N-ary tree as a binary tree.</w:t>
             </w:r>
@@ -9471,16 +9452,14 @@
                 <w:szCs w:val="21"/>
               </w:rPr>
               <w:br/>
-              <w:t>09.11 -</w:t>
-            </w:r>
-            <w:r>
-              <w:rPr>
-                <w:kern w:val="2"/>
-                <w:sz w:val="21"/>
-                <w:szCs w:val="21"/>
-              </w:rPr>
-              <w:br/>
-              <w:t>13.11</w:t>
+            </w:r>
+            <w:r>
+              <w:rPr>
+                <w:kern w:val="2"/>
+                <w:sz w:val="21"/>
+                <w:szCs w:val="21"/>
+              </w:rPr>
+              <w:t>02.11 – 06.11</w:t>
             </w:r>
           </w:p>
         </w:tc>
@@ -9726,7 +9705,14 @@
                 <w:szCs w:val="21"/>
               </w:rPr>
               <w:br/>
-              <w:t>16.11 -</w:t>
+            </w:r>
+            <w:r>
+              <w:rPr>
+                <w:kern w:val="2"/>
+                <w:sz w:val="21"/>
+                <w:szCs w:val="21"/>
+              </w:rPr>
+              <w:t>09.11 -</w:t>
             </w:r>
             <w:r>
               <w:rPr>
@@ -9735,7 +9721,7 @@
                 <w:szCs w:val="21"/>
               </w:rPr>
               <w:br/>
-              <w:t>20.11</w:t>
+              <w:t>13.11</w:t>
             </w:r>
           </w:p>
         </w:tc>
@@ -9923,7 +9909,14 @@
                 <w:szCs w:val="21"/>
               </w:rPr>
               <w:br/>
-              <w:t>23.11 -</w:t>
+            </w:r>
+            <w:r>
+              <w:rPr>
+                <w:kern w:val="2"/>
+                <w:sz w:val="21"/>
+                <w:szCs w:val="21"/>
+              </w:rPr>
+              <w:t>16.11 -</w:t>
             </w:r>
             <w:r>
               <w:rPr>
@@ -9932,7 +9925,7 @@
                 <w:szCs w:val="21"/>
               </w:rPr>
               <w:br/>
-              <w:t>27.11</w:t>
+              <w:t>20.11</w:t>
             </w:r>
           </w:p>
         </w:tc>
@@ -10161,7 +10154,14 @@
                 <w:szCs w:val="21"/>
               </w:rPr>
               <w:br/>
-              <w:t>30.11 -</w:t>
+            </w:r>
+            <w:r>
+              <w:rPr>
+                <w:kern w:val="2"/>
+                <w:sz w:val="21"/>
+                <w:szCs w:val="21"/>
+              </w:rPr>
+              <w:t>23.11 -</w:t>
             </w:r>
             <w:r>
               <w:rPr>
@@ -10170,7 +10170,7 @@
                 <w:szCs w:val="21"/>
               </w:rPr>
               <w:br/>
-              <w:t>04.12</w:t>
+              <w:t>27.11</w:t>
             </w:r>
           </w:p>
         </w:tc>
@@ -10353,21 +10353,24 @@
                 <w:sz w:val="21"/>
                 <w:szCs w:val="21"/>
               </w:rPr>
-              <w:t xml:space="preserve"> 07.12 </w:t>
-            </w:r>
-            <w:r>
-              <w:rPr>
-                <w:sz w:val="21"/>
-                <w:szCs w:val="21"/>
-              </w:rPr>
-              <w:t>-</w:t>
-            </w:r>
-            <w:r>
-              <w:rPr>
-                <w:sz w:val="21"/>
-                <w:szCs w:val="21"/>
-              </w:rPr>
-              <w:t xml:space="preserve"> 11.12</w:t>
+              <w:t xml:space="preserve"> </w:t>
+            </w:r>
+            <w:r>
+              <w:rPr>
+                <w:kern w:val="2"/>
+                <w:sz w:val="21"/>
+                <w:szCs w:val="21"/>
+              </w:rPr>
+              <w:t>30.11 -</w:t>
+            </w:r>
+            <w:r>
+              <w:rPr>
+                <w:kern w:val="2"/>
+                <w:sz w:val="21"/>
+                <w:szCs w:val="21"/>
+              </w:rPr>
+              <w:br/>
+              <w:t>04.12</w:t>
             </w:r>
             <w:r>
               <w:rPr>
@@ -10556,7 +10559,13 @@
                 <w:szCs w:val="21"/>
               </w:rPr>
               <w:br/>
-              <w:t xml:space="preserve">14.12 </w:t>
+            </w:r>
+            <w:r>
+              <w:rPr>
+                <w:sz w:val="21"/>
+                <w:szCs w:val="21"/>
+              </w:rPr>
+              <w:t xml:space="preserve">07.12 </w:t>
             </w:r>
             <w:r>
               <w:rPr>
@@ -10570,7 +10579,7 @@
                 <w:sz w:val="21"/>
                 <w:szCs w:val="21"/>
               </w:rPr>
-              <w:t xml:space="preserve"> 18.12</w:t>
+              <w:t xml:space="preserve"> 11.12</w:t>
             </w:r>
           </w:p>
         </w:tc>
@@ -10707,57 +10716,16 @@
                 <w:szCs w:val="21"/>
               </w:rPr>
               <w:br/>
-              <w:t>2</w:t>
-            </w:r>
-            <w:r>
-              <w:rPr>
-                <w:sz w:val="21"/>
-                <w:szCs w:val="21"/>
-              </w:rPr>
-              <w:t>1</w:t>
-            </w:r>
-            <w:r>
-              <w:rPr>
-                <w:sz w:val="21"/>
-                <w:szCs w:val="21"/>
-              </w:rPr>
-              <w:t>.</w:t>
-            </w:r>
-            <w:r>
-              <w:rPr>
-                <w:sz w:val="21"/>
-                <w:szCs w:val="21"/>
-              </w:rPr>
-              <w:t>12</w:t>
-            </w:r>
-            <w:r>
-              <w:rPr>
-                <w:sz w:val="21"/>
-                <w:szCs w:val="21"/>
-              </w:rPr>
-              <w:t>-2</w:t>
-            </w:r>
-            <w:r>
-              <w:rPr>
-                <w:sz w:val="21"/>
-                <w:szCs w:val="21"/>
-              </w:rPr>
-              <w:t>3</w:t>
-            </w:r>
-            <w:r>
-              <w:rPr>
-                <w:sz w:val="21"/>
-                <w:szCs w:val="21"/>
-              </w:rPr>
-              <w:t>.</w:t>
-            </w:r>
-            <w:r>
-              <w:rPr>
-                <w:sz w:val="21"/>
-                <w:szCs w:val="21"/>
-              </w:rPr>
-              <w:t>12</w:t>
-            </w:r>
+            </w:r>
+            <w:r>
+              <w:rPr>
+                <w:sz w:val="21"/>
+                <w:szCs w:val="21"/>
+              </w:rPr>
+              <w:t>14.12 - 18.12</w:t>
+            </w:r>
+            <w:bookmarkStart w:id="1" w:name="_GoBack"/>
+            <w:bookmarkEnd w:id="1"/>
           </w:p>
         </w:tc>
         <w:tc>
@@ -11172,7 +11140,7 @@
                               <w:sz w:val="20"/>
                               <w:szCs w:val="20"/>
                             </w:rPr>
-                            <w:t>8</w:t>
+                            <w:t>9</w:t>
                           </w:r>
                           <w:r>
                             <w:rPr>
@@ -11235,7 +11203,7 @@
                         <w:sz w:val="20"/>
                         <w:szCs w:val="20"/>
                       </w:rPr>
-                      <w:t>8</w:t>
+                      <w:t>9</w:t>
                     </w:r>
                     <w:r>
                       <w:rPr>

</xml_diff>

<commit_message>
Adding midterm in algorithms
</commit_message>
<xml_diff>
--- a/src/site/data-structures/static/data-structures-algorithms-fall-2020.docx
+++ b/src/site/data-structures/static/data-structures-algorithms-fall-2020.docx
@@ -239,36 +239,8 @@
                 <w:szCs w:val="22"/>
                 <w:lang w:val="es-AR"/>
               </w:rPr>
-              <w:t xml:space="preserve">; </w:t>
-            </w:r>
-            <w:proofErr w:type="spellStart"/>
-            <w:r>
-              <w:rPr>
-                <w:sz w:val="22"/>
-                <w:szCs w:val="22"/>
-                <w:lang w:val="es-AR"/>
-              </w:rPr>
-              <w:t>Jānis</w:t>
-            </w:r>
-            <w:proofErr w:type="spellEnd"/>
-            <w:r>
-              <w:rPr>
-                <w:sz w:val="22"/>
-                <w:szCs w:val="22"/>
-                <w:lang w:val="es-AR"/>
-              </w:rPr>
-              <w:t xml:space="preserve"> </w:t>
-            </w:r>
-            <w:proofErr w:type="spellStart"/>
-            <w:r>
-              <w:rPr>
-                <w:sz w:val="22"/>
-                <w:szCs w:val="22"/>
-                <w:lang w:val="es-AR"/>
-              </w:rPr>
-              <w:t>Lazovskis</w:t>
-            </w:r>
-            <w:proofErr w:type="spellEnd"/>
+              <w:t>; Jānis Lazovskis</w:t>
+            </w:r>
           </w:p>
         </w:tc>
       </w:tr>
@@ -404,25 +376,7 @@
                 <w:szCs w:val="22"/>
                 <w:lang w:val="en-US"/>
               </w:rPr>
-              <w:t xml:space="preserve"> about 8 </w:t>
-            </w:r>
-            <w:proofErr w:type="spellStart"/>
-            <w:r>
-              <w:rPr>
-                <w:sz w:val="22"/>
-                <w:szCs w:val="22"/>
-                <w:lang w:val="en-US"/>
-              </w:rPr>
-              <w:t>hrs</w:t>
-            </w:r>
-            <w:proofErr w:type="spellEnd"/>
-            <w:r>
-              <w:rPr>
-                <w:sz w:val="22"/>
-                <w:szCs w:val="22"/>
-                <w:lang w:val="en-US"/>
-              </w:rPr>
-              <w:t xml:space="preserve"> of independent study time per week). </w:t>
+              <w:t xml:space="preserve"> about 8 hrs of independent study time per week). </w:t>
             </w:r>
           </w:p>
         </w:tc>
@@ -486,8 +440,6 @@
               </w:rPr>
               <w:t>updates</w:t>
             </w:r>
-            <w:bookmarkStart w:id="0" w:name="_GoBack"/>
-            <w:bookmarkEnd w:id="0"/>
             <w:r>
               <w:rPr>
                 <w:sz w:val="22"/>
@@ -697,41 +649,37 @@
                 <w:lang w:val="en-US"/>
               </w:rPr>
             </w:pPr>
-            <w:proofErr w:type="spellStart"/>
             <w:r>
               <w:rPr>
                 <w:sz w:val="22"/>
                 <w:szCs w:val="22"/>
                 <w:lang w:val="en-US"/>
               </w:rPr>
-              <w:t>Ievads</w:t>
-            </w:r>
-            <w:proofErr w:type="spellEnd"/>
+              <w:t>Ievads Datorzinībās – I</w:t>
+            </w:r>
             <w:r>
               <w:rPr>
                 <w:sz w:val="22"/>
                 <w:szCs w:val="22"/>
                 <w:lang w:val="en-US"/>
               </w:rPr>
-              <w:t xml:space="preserve"> </w:t>
-            </w:r>
-            <w:proofErr w:type="spellStart"/>
+              <w:t xml:space="preserve">, </w:t>
+            </w:r>
             <w:r>
               <w:rPr>
                 <w:sz w:val="22"/>
                 <w:szCs w:val="22"/>
                 <w:lang w:val="en-US"/>
               </w:rPr>
-              <w:t>Datorzinībās</w:t>
-            </w:r>
-            <w:proofErr w:type="spellEnd"/>
+              <w:t>Ievads Datorzinībās – II</w:t>
+            </w:r>
             <w:r>
               <w:rPr>
                 <w:sz w:val="22"/>
                 <w:szCs w:val="22"/>
                 <w:lang w:val="en-US"/>
               </w:rPr>
-              <w:t xml:space="preserve"> – I</w:t>
+              <w:t>.</w:t>
             </w:r>
             <w:r>
               <w:rPr>
@@ -739,94 +687,32 @@
                 <w:szCs w:val="22"/>
                 <w:lang w:val="en-US"/>
               </w:rPr>
-              <w:t xml:space="preserve">, </w:t>
-            </w:r>
-            <w:proofErr w:type="spellStart"/>
+              <w:t xml:space="preserve">  (This refers to the Python</w:t>
+            </w:r>
             <w:r>
               <w:rPr>
                 <w:sz w:val="22"/>
                 <w:szCs w:val="22"/>
                 <w:lang w:val="en-US"/>
               </w:rPr>
-              <w:t>Ievads</w:t>
-            </w:r>
-            <w:proofErr w:type="spellEnd"/>
+              <w:t xml:space="preserve"> and Scala</w:t>
+            </w:r>
             <w:r>
               <w:rPr>
                 <w:sz w:val="22"/>
                 <w:szCs w:val="22"/>
                 <w:lang w:val="en-US"/>
               </w:rPr>
-              <w:t xml:space="preserve"> </w:t>
-            </w:r>
-            <w:proofErr w:type="spellStart"/>
+              <w:t xml:space="preserve"> programming course</w:t>
+            </w:r>
             <w:r>
               <w:rPr>
                 <w:sz w:val="22"/>
                 <w:szCs w:val="22"/>
                 <w:lang w:val="en-US"/>
               </w:rPr>
-              <w:t>Datorzinībās</w:t>
-            </w:r>
-            <w:proofErr w:type="spellEnd"/>
-            <w:r>
-              <w:rPr>
-                <w:sz w:val="22"/>
-                <w:szCs w:val="22"/>
-                <w:lang w:val="en-US"/>
-              </w:rPr>
-              <w:t xml:space="preserve"> – II</w:t>
-            </w:r>
-            <w:r>
-              <w:rPr>
-                <w:sz w:val="22"/>
-                <w:szCs w:val="22"/>
-                <w:lang w:val="en-US"/>
-              </w:rPr>
-              <w:t>.</w:t>
-            </w:r>
-            <w:r>
-              <w:rPr>
-                <w:sz w:val="22"/>
-                <w:szCs w:val="22"/>
-                <w:lang w:val="en-US"/>
-              </w:rPr>
-              <w:t xml:space="preserve">  (This refers to the Python</w:t>
-            </w:r>
-            <w:r>
-              <w:rPr>
-                <w:sz w:val="22"/>
-                <w:szCs w:val="22"/>
-                <w:lang w:val="en-US"/>
-              </w:rPr>
-              <w:t xml:space="preserve"> and Scala</w:t>
-            </w:r>
-            <w:r>
-              <w:rPr>
-                <w:sz w:val="22"/>
-                <w:szCs w:val="22"/>
-                <w:lang w:val="en-US"/>
-              </w:rPr>
-              <w:t xml:space="preserve"> programming course</w:t>
-            </w:r>
-            <w:r>
-              <w:rPr>
-                <w:sz w:val="22"/>
-                <w:szCs w:val="22"/>
-                <w:lang w:val="en-US"/>
-              </w:rPr>
-              <w:t xml:space="preserve"> by Leo and </w:t>
-            </w:r>
-            <w:proofErr w:type="spellStart"/>
-            <w:r>
-              <w:rPr>
-                <w:sz w:val="22"/>
-                <w:szCs w:val="22"/>
-                <w:lang w:val="en-US"/>
-              </w:rPr>
-              <w:t>Gundega</w:t>
-            </w:r>
-            <w:proofErr w:type="spellEnd"/>
+              <w:t xml:space="preserve"> by Leo and Gundega</w:t>
+            </w:r>
             <w:r>
               <w:rPr>
                 <w:sz w:val="22"/>
@@ -912,7 +798,6 @@
         </w:rPr>
         <w:t xml:space="preserve">: </w:t>
       </w:r>
-      <w:proofErr w:type="spellStart"/>
       <w:r>
         <w:rPr>
           <w:bCs/>
@@ -920,68 +805,7 @@
           <w:szCs w:val="22"/>
           <w:lang w:val="en-US"/>
         </w:rPr>
-        <w:t>M.</w:t>
-      </w:r>
-      <w:proofErr w:type="gramStart"/>
-      <w:r>
-        <w:rPr>
-          <w:bCs/>
-          <w:sz w:val="22"/>
-          <w:szCs w:val="22"/>
-          <w:lang w:val="en-US"/>
-        </w:rPr>
-        <w:t>T.Goodrich</w:t>
-      </w:r>
-      <w:proofErr w:type="spellEnd"/>
-      <w:proofErr w:type="gramEnd"/>
-      <w:r>
-        <w:rPr>
-          <w:bCs/>
-          <w:sz w:val="22"/>
-          <w:szCs w:val="22"/>
-          <w:lang w:val="en-US"/>
-        </w:rPr>
-        <w:t xml:space="preserve">, </w:t>
-      </w:r>
-      <w:proofErr w:type="spellStart"/>
-      <w:r>
-        <w:rPr>
-          <w:bCs/>
-          <w:sz w:val="22"/>
-          <w:szCs w:val="22"/>
-          <w:lang w:val="en-US"/>
-        </w:rPr>
-        <w:t>R.Tamassia</w:t>
-      </w:r>
-      <w:proofErr w:type="spellEnd"/>
-      <w:r>
-        <w:rPr>
-          <w:bCs/>
-          <w:sz w:val="22"/>
-          <w:szCs w:val="22"/>
-          <w:lang w:val="en-US"/>
-        </w:rPr>
-        <w:t xml:space="preserve">, </w:t>
-      </w:r>
-      <w:proofErr w:type="spellStart"/>
-      <w:r>
-        <w:rPr>
-          <w:bCs/>
-          <w:sz w:val="22"/>
-          <w:szCs w:val="22"/>
-          <w:lang w:val="en-US"/>
-        </w:rPr>
-        <w:t>D.Mount</w:t>
-      </w:r>
-      <w:proofErr w:type="spellEnd"/>
-      <w:r>
-        <w:rPr>
-          <w:bCs/>
-          <w:sz w:val="22"/>
-          <w:szCs w:val="22"/>
-          <w:lang w:val="en-US"/>
-        </w:rPr>
-        <w:t>. Data Structures and Algorithms in C++, 2</w:t>
+        <w:t>M.T.Goodrich, R.Tamassia, D.Mount. Data Structures and Algorithms in C++, 2</w:t>
       </w:r>
       <w:r>
         <w:rPr>
@@ -1138,25 +962,7 @@
           <w:szCs w:val="22"/>
           <w:lang w:val="en-US"/>
         </w:rPr>
-        <w:t xml:space="preserve"> (such as </w:t>
-      </w:r>
-      <w:proofErr w:type="spellStart"/>
-      <w:r>
-        <w:rPr>
-          <w:sz w:val="22"/>
-          <w:szCs w:val="22"/>
-          <w:lang w:val="en-US"/>
-        </w:rPr>
-        <w:t>arays</w:t>
-      </w:r>
-      <w:proofErr w:type="spellEnd"/>
-      <w:r>
-        <w:rPr>
-          <w:sz w:val="22"/>
-          <w:szCs w:val="22"/>
-          <w:lang w:val="en-US"/>
-        </w:rPr>
-        <w:t xml:space="preserve">, </w:t>
+        <w:t xml:space="preserve"> (such as arays, </w:t>
       </w:r>
       <w:r>
         <w:rPr>
@@ -3117,23 +2923,7 @@
                                 <w:sz w:val="22"/>
                                 <w:lang w:val="en-US"/>
                               </w:rPr>
-                              <w:t>850-</w:t>
-                            </w:r>
-                            <w:proofErr w:type="gramStart"/>
-                            <w:r>
-                              <w:rPr>
-                                <w:sz w:val="22"/>
-                                <w:lang w:val="en-US"/>
-                              </w:rPr>
-                              <w:t>949  =</w:t>
-                            </w:r>
-                            <w:proofErr w:type="gramEnd"/>
-                            <w:r>
-                              <w:rPr>
-                                <w:sz w:val="22"/>
-                                <w:lang w:val="en-US"/>
-                              </w:rPr>
-                              <w:t xml:space="preserve">   9</w:t>
+                              <w:t>850-949  =   9</w:t>
                             </w:r>
                           </w:p>
                           <w:p>
@@ -3149,23 +2939,7 @@
                                 <w:sz w:val="22"/>
                                 <w:lang w:val="en-US"/>
                               </w:rPr>
-                              <w:t>750-</w:t>
-                            </w:r>
-                            <w:proofErr w:type="gramStart"/>
-                            <w:r>
-                              <w:rPr>
-                                <w:sz w:val="22"/>
-                                <w:lang w:val="en-US"/>
-                              </w:rPr>
-                              <w:t>849  =</w:t>
-                            </w:r>
-                            <w:proofErr w:type="gramEnd"/>
-                            <w:r>
-                              <w:rPr>
-                                <w:sz w:val="22"/>
-                                <w:lang w:val="en-US"/>
-                              </w:rPr>
-                              <w:t xml:space="preserve">   8</w:t>
+                              <w:t>750-849  =   8</w:t>
                             </w:r>
                           </w:p>
                           <w:p>
@@ -3181,23 +2955,7 @@
                                 <w:sz w:val="22"/>
                                 <w:lang w:val="en-US"/>
                               </w:rPr>
-                              <w:t>650-</w:t>
-                            </w:r>
-                            <w:proofErr w:type="gramStart"/>
-                            <w:r>
-                              <w:rPr>
-                                <w:sz w:val="22"/>
-                                <w:lang w:val="en-US"/>
-                              </w:rPr>
-                              <w:t>749  =</w:t>
-                            </w:r>
-                            <w:proofErr w:type="gramEnd"/>
-                            <w:r>
-                              <w:rPr>
-                                <w:sz w:val="22"/>
-                                <w:lang w:val="en-US"/>
-                              </w:rPr>
-                              <w:t xml:space="preserve">   7</w:t>
+                              <w:t>650-749  =   7</w:t>
                             </w:r>
                           </w:p>
                           <w:p>
@@ -3213,23 +2971,7 @@
                                 <w:sz w:val="22"/>
                                 <w:lang w:val="en-US"/>
                               </w:rPr>
-                              <w:t>550-</w:t>
-                            </w:r>
-                            <w:proofErr w:type="gramStart"/>
-                            <w:r>
-                              <w:rPr>
-                                <w:sz w:val="22"/>
-                                <w:lang w:val="en-US"/>
-                              </w:rPr>
-                              <w:t>649  =</w:t>
-                            </w:r>
-                            <w:proofErr w:type="gramEnd"/>
-                            <w:r>
-                              <w:rPr>
-                                <w:sz w:val="22"/>
-                                <w:lang w:val="en-US"/>
-                              </w:rPr>
-                              <w:t xml:space="preserve">   6</w:t>
+                              <w:t>550-649  =   6</w:t>
                             </w:r>
                           </w:p>
                           <w:p>
@@ -3245,23 +2987,7 @@
                                 <w:sz w:val="22"/>
                                 <w:lang w:val="en-US"/>
                               </w:rPr>
-                              <w:t>450-</w:t>
-                            </w:r>
-                            <w:proofErr w:type="gramStart"/>
-                            <w:r>
-                              <w:rPr>
-                                <w:sz w:val="22"/>
-                                <w:lang w:val="en-US"/>
-                              </w:rPr>
-                              <w:t>549  =</w:t>
-                            </w:r>
-                            <w:proofErr w:type="gramEnd"/>
-                            <w:r>
-                              <w:rPr>
-                                <w:sz w:val="22"/>
-                                <w:lang w:val="en-US"/>
-                              </w:rPr>
-                              <w:t xml:space="preserve">   5</w:t>
+                              <w:t>450-549  =   5</w:t>
                             </w:r>
                           </w:p>
                           <w:p>
@@ -3277,23 +3003,7 @@
                                 <w:sz w:val="22"/>
                                 <w:lang w:val="en-US"/>
                               </w:rPr>
-                              <w:t>350-</w:t>
-                            </w:r>
-                            <w:proofErr w:type="gramStart"/>
-                            <w:r>
-                              <w:rPr>
-                                <w:sz w:val="22"/>
-                                <w:lang w:val="en-US"/>
-                              </w:rPr>
-                              <w:t>449  =</w:t>
-                            </w:r>
-                            <w:proofErr w:type="gramEnd"/>
-                            <w:r>
-                              <w:rPr>
-                                <w:sz w:val="22"/>
-                                <w:lang w:val="en-US"/>
-                              </w:rPr>
-                              <w:t xml:space="preserve">   4</w:t>
+                              <w:t>350-449  =   4</w:t>
                             </w:r>
                           </w:p>
                           <w:p>
@@ -3412,23 +3122,7 @@
                           <w:sz w:val="22"/>
                           <w:lang w:val="en-US"/>
                         </w:rPr>
-                        <w:t>850-</w:t>
-                      </w:r>
-                      <w:proofErr w:type="gramStart"/>
-                      <w:r>
-                        <w:rPr>
-                          <w:sz w:val="22"/>
-                          <w:lang w:val="en-US"/>
-                        </w:rPr>
-                        <w:t>949  =</w:t>
-                      </w:r>
-                      <w:proofErr w:type="gramEnd"/>
-                      <w:r>
-                        <w:rPr>
-                          <w:sz w:val="22"/>
-                          <w:lang w:val="en-US"/>
-                        </w:rPr>
-                        <w:t xml:space="preserve">   9</w:t>
+                        <w:t>850-949  =   9</w:t>
                       </w:r>
                     </w:p>
                     <w:p>
@@ -3444,23 +3138,7 @@
                           <w:sz w:val="22"/>
                           <w:lang w:val="en-US"/>
                         </w:rPr>
-                        <w:t>750-</w:t>
-                      </w:r>
-                      <w:proofErr w:type="gramStart"/>
-                      <w:r>
-                        <w:rPr>
-                          <w:sz w:val="22"/>
-                          <w:lang w:val="en-US"/>
-                        </w:rPr>
-                        <w:t>849  =</w:t>
-                      </w:r>
-                      <w:proofErr w:type="gramEnd"/>
-                      <w:r>
-                        <w:rPr>
-                          <w:sz w:val="22"/>
-                          <w:lang w:val="en-US"/>
-                        </w:rPr>
-                        <w:t xml:space="preserve">   8</w:t>
+                        <w:t>750-849  =   8</w:t>
                       </w:r>
                     </w:p>
                     <w:p>
@@ -3476,23 +3154,7 @@
                           <w:sz w:val="22"/>
                           <w:lang w:val="en-US"/>
                         </w:rPr>
-                        <w:t>650-</w:t>
-                      </w:r>
-                      <w:proofErr w:type="gramStart"/>
-                      <w:r>
-                        <w:rPr>
-                          <w:sz w:val="22"/>
-                          <w:lang w:val="en-US"/>
-                        </w:rPr>
-                        <w:t>749  =</w:t>
-                      </w:r>
-                      <w:proofErr w:type="gramEnd"/>
-                      <w:r>
-                        <w:rPr>
-                          <w:sz w:val="22"/>
-                          <w:lang w:val="en-US"/>
-                        </w:rPr>
-                        <w:t xml:space="preserve">   7</w:t>
+                        <w:t>650-749  =   7</w:t>
                       </w:r>
                     </w:p>
                     <w:p>
@@ -3508,23 +3170,7 @@
                           <w:sz w:val="22"/>
                           <w:lang w:val="en-US"/>
                         </w:rPr>
-                        <w:t>550-</w:t>
-                      </w:r>
-                      <w:proofErr w:type="gramStart"/>
-                      <w:r>
-                        <w:rPr>
-                          <w:sz w:val="22"/>
-                          <w:lang w:val="en-US"/>
-                        </w:rPr>
-                        <w:t>649  =</w:t>
-                      </w:r>
-                      <w:proofErr w:type="gramEnd"/>
-                      <w:r>
-                        <w:rPr>
-                          <w:sz w:val="22"/>
-                          <w:lang w:val="en-US"/>
-                        </w:rPr>
-                        <w:t xml:space="preserve">   6</w:t>
+                        <w:t>550-649  =   6</w:t>
                       </w:r>
                     </w:p>
                     <w:p>
@@ -3540,23 +3186,7 @@
                           <w:sz w:val="22"/>
                           <w:lang w:val="en-US"/>
                         </w:rPr>
-                        <w:t>450-</w:t>
-                      </w:r>
-                      <w:proofErr w:type="gramStart"/>
-                      <w:r>
-                        <w:rPr>
-                          <w:sz w:val="22"/>
-                          <w:lang w:val="en-US"/>
-                        </w:rPr>
-                        <w:t>549  =</w:t>
-                      </w:r>
-                      <w:proofErr w:type="gramEnd"/>
-                      <w:r>
-                        <w:rPr>
-                          <w:sz w:val="22"/>
-                          <w:lang w:val="en-US"/>
-                        </w:rPr>
-                        <w:t xml:space="preserve">   5</w:t>
+                        <w:t>450-549  =   5</w:t>
                       </w:r>
                     </w:p>
                     <w:p>
@@ -3572,23 +3202,7 @@
                           <w:sz w:val="22"/>
                           <w:lang w:val="en-US"/>
                         </w:rPr>
-                        <w:t>350-</w:t>
-                      </w:r>
-                      <w:proofErr w:type="gramStart"/>
-                      <w:r>
-                        <w:rPr>
-                          <w:sz w:val="22"/>
-                          <w:lang w:val="en-US"/>
-                        </w:rPr>
-                        <w:t>449  =</w:t>
-                      </w:r>
-                      <w:proofErr w:type="gramEnd"/>
-                      <w:r>
-                        <w:rPr>
-                          <w:sz w:val="22"/>
-                          <w:lang w:val="en-US"/>
-                        </w:rPr>
-                        <w:t xml:space="preserve">   4</w:t>
+                        <w:t>350-449  =   4</w:t>
                       </w:r>
                     </w:p>
                     <w:p>
@@ -3977,14 +3591,23 @@
                 <w:sz w:val="22"/>
                 <w:lang w:val="en-US"/>
               </w:rPr>
-              <w:t xml:space="preserve">    4</w:t>
-            </w:r>
-            <w:r>
-              <w:rPr>
-                <w:sz w:val="22"/>
-                <w:lang w:val="en-US"/>
-              </w:rPr>
-              <w:t>00</w:t>
+              <w:t xml:space="preserve">    </w:t>
+            </w:r>
+            <w:r>
+              <w:rPr>
+                <w:sz w:val="22"/>
+                <w:lang w:val="en-US"/>
+              </w:rPr>
+              <w:t>35</w:t>
+            </w:r>
+            <w:bookmarkStart w:id="0" w:name="_GoBack"/>
+            <w:bookmarkEnd w:id="0"/>
+            <w:r>
+              <w:rPr>
+                <w:sz w:val="22"/>
+                <w:lang w:val="en-US"/>
+              </w:rPr>
+              <w:t>0</w:t>
             </w:r>
           </w:p>
         </w:tc>
@@ -4055,14 +3678,7 @@
                 <w:sz w:val="22"/>
                 <w:lang w:val="en-US"/>
               </w:rPr>
-              <w:t>25</w:t>
-            </w:r>
-            <w:r>
-              <w:rPr>
-                <w:sz w:val="22"/>
-                <w:lang w:val="en-US"/>
-              </w:rPr>
-              <w:t>0</w:t>
+              <w:t>300</w:t>
             </w:r>
           </w:p>
         </w:tc>
@@ -9529,7 +9145,7 @@
                               <w:sz w:val="20"/>
                               <w:szCs w:val="20"/>
                             </w:rPr>
-                            <w:t>5</w:t>
+                            <w:t>3</w:t>
                           </w:r>
                           <w:r>
                             <w:rPr>
@@ -9592,7 +9208,7 @@
                         <w:sz w:val="20"/>
                         <w:szCs w:val="20"/>
                       </w:rPr>
-                      <w:t>5</w:t>
+                      <w:t>3</w:t>
                     </w:r>
                     <w:r>
                       <w:rPr>

</xml_diff>